<commit_message>
using config file to redirect service port
</commit_message>
<xml_diff>
--- a/紧急更新程序测试报告(简).docx
+++ b/紧急更新程序测试报告(简).docx
@@ -1,10 +1,10 @@
 
 <file path=word/document.xml><?xml version="1.0" encoding="utf-8"?>
-<w:document xmlns:wpc="http://schemas.microsoft.com/office/word/2010/wordprocessingCanvas" xmlns:cx="http://schemas.microsoft.com/office/drawing/2014/chartex" xmlns:cx1="http://schemas.microsoft.com/office/drawing/2015/9/8/chartex" xmlns:cx2="http://schemas.microsoft.com/office/drawing/2015/10/21/chartex" xmlns:cx3="http://schemas.microsoft.com/office/drawing/2016/5/9/chartex" xmlns:cx4="http://schemas.microsoft.com/office/drawing/2016/5/10/chartex" xmlns:cx5="http://schemas.microsoft.com/office/drawing/2016/5/11/chartex" xmlns:cx6="http://schemas.microsoft.com/office/drawing/2016/5/12/chartex" xmlns:cx7="http://schemas.microsoft.com/office/drawing/2016/5/13/chartex" xmlns:cx8="http://schemas.microsoft.com/office/drawing/2016/5/14/chartex" xmlns:mc="http://schemas.openxmlformats.org/markup-compatibility/2006" xmlns:aink="http://schemas.microsoft.com/office/drawing/2016/ink" xmlns:am3d="http://schemas.microsoft.com/office/drawing/2017/model3d" xmlns:o="urn:schemas-microsoft-com:office:office" xmlns:r="http://schemas.openxmlformats.org/officeDocument/2006/relationships" xmlns:m="http://schemas.openxmlformats.org/officeDocument/2006/math" xmlns:v="urn:schemas-microsoft-com:vml" xmlns:wp14="http://schemas.microsoft.com/office/word/2010/wordprocessingDrawing" xmlns:wp="http://schemas.openxmlformats.org/drawingml/2006/wordprocessingDrawing" xmlns:w10="urn:schemas-microsoft-com:office:word" xmlns:w="http://schemas.openxmlformats.org/wordprocessingml/2006/main" xmlns:w14="http://schemas.microsoft.com/office/word/2010/wordml" xmlns:w15="http://schemas.microsoft.com/office/word/2012/wordml" xmlns:w16cex="http://schemas.microsoft.com/office/word/2018/wordml/cex" xmlns:w16cid="http://schemas.microsoft.com/office/word/2016/wordml/cid" xmlns:w16="http://schemas.microsoft.com/office/word/2018/wordml" xmlns:w16se="http://schemas.microsoft.com/office/word/2015/wordml/symex" xmlns:wpg="http://schemas.microsoft.com/office/word/2010/wordprocessingGroup" xmlns:wpi="http://schemas.microsoft.com/office/word/2010/wordprocessingInk" xmlns:wne="http://schemas.microsoft.com/office/word/2006/wordml" xmlns:wps="http://schemas.microsoft.com/office/word/2010/wordprocessingShape" mc:Ignorable="w14 w15 w16se w16cid w16 w16cex wp14">
+<w:document xmlns:wpc="http://schemas.microsoft.com/office/word/2010/wordprocessingCanvas" xmlns:cx="http://schemas.microsoft.com/office/drawing/2014/chartex" xmlns:cx1="http://schemas.microsoft.com/office/drawing/2015/9/8/chartex" xmlns:mc="http://schemas.openxmlformats.org/markup-compatibility/2006" xmlns:o="urn:schemas-microsoft-com:office:office" xmlns:r="http://schemas.openxmlformats.org/officeDocument/2006/relationships" xmlns:m="http://schemas.openxmlformats.org/officeDocument/2006/math" xmlns:v="urn:schemas-microsoft-com:vml" xmlns:wp14="http://schemas.microsoft.com/office/word/2010/wordprocessingDrawing" xmlns:wp="http://schemas.openxmlformats.org/drawingml/2006/wordprocessingDrawing" xmlns:w10="urn:schemas-microsoft-com:office:word" xmlns:w="http://schemas.openxmlformats.org/wordprocessingml/2006/main" xmlns:w14="http://schemas.microsoft.com/office/word/2010/wordml" xmlns:w15="http://schemas.microsoft.com/office/word/2012/wordml" xmlns:w16se="http://schemas.microsoft.com/office/word/2015/wordml/symex" xmlns:wpg="http://schemas.microsoft.com/office/word/2010/wordprocessingGroup" xmlns:wpi="http://schemas.microsoft.com/office/word/2010/wordprocessingInk" xmlns:wne="http://schemas.microsoft.com/office/word/2006/wordml" xmlns:wps="http://schemas.microsoft.com/office/word/2010/wordprocessingShape" mc:Ignorable="w14 w15 w16se wp14">
   <w:body>
     <w:p>
       <w:pPr>
-        <w:pStyle w:val="ListParagraph"/>
+        <w:pStyle w:val="a3"/>
         <w:numPr>
           <w:ilvl w:val="0"/>
           <w:numId w:val="1"/>
@@ -14,20 +14,44 @@
         <w:rPr>
           <w:rFonts w:hint="eastAsia"/>
         </w:rPr>
-        <w:t>外发项目名称</w:t>
-      </w:r>
-    </w:p>
-    <w:p>
-      <w:pPr>
-        <w:pStyle w:val="ListParagraph"/>
-      </w:pPr>
-      <w:r>
-        <w:t>jess</w:t>
-      </w:r>
-    </w:p>
-    <w:p>
-      <w:pPr>
-        <w:pStyle w:val="ListParagraph"/>
+        <w:t>外</w:t>
+      </w:r>
+      <w:proofErr w:type="gramStart"/>
+      <w:r>
+        <w:rPr>
+          <w:rFonts w:hint="eastAsia"/>
+        </w:rPr>
+        <w:t>发项目</w:t>
+      </w:r>
+      <w:proofErr w:type="gramEnd"/>
+      <w:r>
+        <w:rPr>
+          <w:rFonts w:hint="eastAsia"/>
+        </w:rPr>
+        <w:t>名称</w:t>
+      </w:r>
+    </w:p>
+    <w:p>
+      <w:pPr>
+        <w:pStyle w:val="a3"/>
+      </w:pPr>
+      <w:proofErr w:type="spellStart"/>
+      <w:proofErr w:type="gramStart"/>
+      <w:r>
+        <w:t>c</w:t>
+      </w:r>
+      <w:r>
+        <w:rPr>
+          <w:rFonts w:hint="eastAsia"/>
+        </w:rPr>
+        <w:t>fgd</w:t>
+      </w:r>
+      <w:proofErr w:type="spellEnd"/>
+      <w:proofErr w:type="gramEnd"/>
+    </w:p>
+    <w:p>
+      <w:pPr>
+        <w:pStyle w:val="a3"/>
         <w:numPr>
           <w:ilvl w:val="0"/>
           <w:numId w:val="1"/>
@@ -42,7 +66,7 @@
     </w:p>
     <w:p>
       <w:pPr>
-        <w:pStyle w:val="ListParagraph"/>
+        <w:pStyle w:val="a3"/>
       </w:pPr>
       <w:r>
         <w:t>Linux NanoPi2 3.4.39-s5p4418 #4 SMP PREEMPT Mon Jun 11 11:26:13 CST 2018 armv7l GNU/Linux</w:t>
@@ -50,7 +74,7 @@
     </w:p>
     <w:p>
       <w:pPr>
-        <w:pStyle w:val="ListParagraph"/>
+        <w:pStyle w:val="a3"/>
         <w:numPr>
           <w:ilvl w:val="0"/>
           <w:numId w:val="1"/>
@@ -71,7 +95,7 @@
     </w:p>
     <w:p>
       <w:pPr>
-        <w:pStyle w:val="ListParagraph"/>
+        <w:pStyle w:val="a3"/>
       </w:pPr>
       <w:r>
         <w:rPr>
@@ -100,10 +124,12 @@
         </w:rPr>
         <w:t>修复</w:t>
       </w:r>
-    </w:p>
-    <w:p>
-      <w:pPr>
-        <w:pStyle w:val="ListParagraph"/>
+      <w:bookmarkStart w:id="0" w:name="_GoBack"/>
+      <w:bookmarkEnd w:id="0"/>
+    </w:p>
+    <w:p>
+      <w:pPr>
+        <w:pStyle w:val="a3"/>
         <w:numPr>
           <w:ilvl w:val="0"/>
           <w:numId w:val="1"/>
@@ -118,7 +144,7 @@
     </w:p>
     <w:p>
       <w:pPr>
-        <w:pStyle w:val="ListParagraph"/>
+        <w:pStyle w:val="a3"/>
         <w:numPr>
           <w:ilvl w:val="1"/>
           <w:numId w:val="1"/>
@@ -131,7 +157,21 @@
         <w:rPr>
           <w:rFonts w:hint="eastAsia"/>
         </w:rPr>
-        <w:t>产生自紫钺项目，</w:t>
+        <w:t>产生自紫</w:t>
+      </w:r>
+      <w:proofErr w:type="gramStart"/>
+      <w:r>
+        <w:rPr>
+          <w:rFonts w:hint="eastAsia"/>
+        </w:rPr>
+        <w:t>钺</w:t>
+      </w:r>
+      <w:proofErr w:type="gramEnd"/>
+      <w:r>
+        <w:rPr>
+          <w:rFonts w:hint="eastAsia"/>
+        </w:rPr>
+        <w:t>项目，</w:t>
       </w:r>
       <w:r>
         <w:rPr>
@@ -169,7 +209,7 @@
     </w:p>
     <w:p>
       <w:pPr>
-        <w:pStyle w:val="ListParagraph"/>
+        <w:pStyle w:val="a3"/>
         <w:numPr>
           <w:ilvl w:val="1"/>
           <w:numId w:val="1"/>
@@ -199,79 +239,271 @@
     </w:p>
     <w:p>
       <w:pPr>
-        <w:pStyle w:val="ListParagraph"/>
+        <w:pStyle w:val="a3"/>
         <w:ind w:left="1080"/>
       </w:pPr>
       <w:r>
-        <w:t>#0  0xb6e0555c in vfprintf () from /lib/arm-linux-gnueabihf/libc.so.6</w:t>
-      </w:r>
-    </w:p>
-    <w:p>
-      <w:pPr>
-        <w:pStyle w:val="ListParagraph"/>
+        <w:t>#</w:t>
+      </w:r>
+      <w:proofErr w:type="gramStart"/>
+      <w:r>
+        <w:t>0  0xb6e0555c</w:t>
+      </w:r>
+      <w:proofErr w:type="gramEnd"/>
+      <w:r>
+        <w:t xml:space="preserve"> in </w:t>
+      </w:r>
+      <w:proofErr w:type="spellStart"/>
+      <w:r>
+        <w:t>vfprintf</w:t>
+      </w:r>
+      <w:proofErr w:type="spellEnd"/>
+      <w:r>
+        <w:t xml:space="preserve"> () from /lib/arm-</w:t>
+      </w:r>
+      <w:proofErr w:type="spellStart"/>
+      <w:r>
+        <w:t>linux</w:t>
+      </w:r>
+      <w:proofErr w:type="spellEnd"/>
+      <w:r>
+        <w:t>-</w:t>
+      </w:r>
+      <w:proofErr w:type="spellStart"/>
+      <w:r>
+        <w:t>gnueabihf</w:t>
+      </w:r>
+      <w:proofErr w:type="spellEnd"/>
+      <w:r>
+        <w:t>/libc.so.6</w:t>
+      </w:r>
+    </w:p>
+    <w:p>
+      <w:pPr>
+        <w:pStyle w:val="a3"/>
         <w:ind w:left="1080"/>
       </w:pPr>
       <w:r>
-        <w:t>#1  0xb6e1f1fc in vsnprintf () from /lib/arm-linux-gnueabihf/libc.so.6</w:t>
-      </w:r>
-    </w:p>
-    <w:p>
-      <w:pPr>
-        <w:pStyle w:val="ListParagraph"/>
+        <w:t>#</w:t>
+      </w:r>
+      <w:proofErr w:type="gramStart"/>
+      <w:r>
+        <w:t>1  0xb6e1f1fc</w:t>
+      </w:r>
+      <w:proofErr w:type="gramEnd"/>
+      <w:r>
+        <w:t xml:space="preserve"> in </w:t>
+      </w:r>
+      <w:proofErr w:type="spellStart"/>
+      <w:r>
+        <w:t>vsnprintf</w:t>
+      </w:r>
+      <w:proofErr w:type="spellEnd"/>
+      <w:r>
+        <w:t xml:space="preserve"> () from /lib/arm-</w:t>
+      </w:r>
+      <w:proofErr w:type="spellStart"/>
+      <w:r>
+        <w:t>linux</w:t>
+      </w:r>
+      <w:proofErr w:type="spellEnd"/>
+      <w:r>
+        <w:t>-</w:t>
+      </w:r>
+      <w:proofErr w:type="spellStart"/>
+      <w:r>
+        <w:t>gnueabihf</w:t>
+      </w:r>
+      <w:proofErr w:type="spellEnd"/>
+      <w:r>
+        <w:t>/libc.so.6</w:t>
+      </w:r>
+    </w:p>
+    <w:p>
+      <w:pPr>
+        <w:pStyle w:val="a3"/>
         <w:ind w:left="1080"/>
       </w:pPr>
       <w:r>
-        <w:t>#2  0xb6f681b2 in pro_append_response (task=0xb7169bf8, format=0xb6f6c448 "%s\r\n") at pro/jesspro.c:66</w:t>
-      </w:r>
-    </w:p>
-    <w:p>
-      <w:pPr>
-        <w:pStyle w:val="ListParagraph"/>
+        <w:t>#</w:t>
+      </w:r>
+      <w:proofErr w:type="gramStart"/>
+      <w:r>
+        <w:t>2  0xb6f681b2</w:t>
+      </w:r>
+      <w:proofErr w:type="gramEnd"/>
+      <w:r>
+        <w:t xml:space="preserve"> in </w:t>
+      </w:r>
+      <w:proofErr w:type="spellStart"/>
+      <w:r>
+        <w:t>pro_append_response</w:t>
+      </w:r>
+      <w:proofErr w:type="spellEnd"/>
+      <w:r>
+        <w:t xml:space="preserve"> (task=0xb7169bf8, format=0xb6f6c448 "%s\r\n") at pro/jesspro.c:66</w:t>
+      </w:r>
+    </w:p>
+    <w:p>
+      <w:pPr>
+        <w:pStyle w:val="a3"/>
         <w:ind w:left="1080"/>
       </w:pPr>
       <w:r>
-        <w:t>#3  0xb6f6950e in pro_execute_task (task=0xb7169bf8) at pro/jesspro.c:506</w:t>
-      </w:r>
-    </w:p>
-    <w:p>
-      <w:pPr>
-        <w:pStyle w:val="ListParagraph"/>
+        <w:t>#</w:t>
+      </w:r>
+      <w:proofErr w:type="gramStart"/>
+      <w:r>
+        <w:t>3  0xb6f6950e</w:t>
+      </w:r>
+      <w:proofErr w:type="gramEnd"/>
+      <w:r>
+        <w:t xml:space="preserve"> in </w:t>
+      </w:r>
+      <w:proofErr w:type="spellStart"/>
+      <w:r>
+        <w:t>pro_execute_task</w:t>
+      </w:r>
+      <w:proofErr w:type="spellEnd"/>
+      <w:r>
+        <w:t xml:space="preserve"> (task=0xb7169bf8) at pro/jesspro.c:506</w:t>
+      </w:r>
+    </w:p>
+    <w:p>
+      <w:pPr>
+        <w:pStyle w:val="a3"/>
         <w:ind w:left="1080"/>
       </w:pPr>
       <w:r>
-        <w:t>#4  0xb6f69816 in pro_rotate_task (thread=0xb5263008) at pro/jesspro.c:569</w:t>
-      </w:r>
-    </w:p>
-    <w:p>
-      <w:pPr>
-        <w:pStyle w:val="ListParagraph"/>
+        <w:t>#</w:t>
+      </w:r>
+      <w:proofErr w:type="gramStart"/>
+      <w:r>
+        <w:t>4  0xb6f69816</w:t>
+      </w:r>
+      <w:proofErr w:type="gramEnd"/>
+      <w:r>
+        <w:t xml:space="preserve"> in </w:t>
+      </w:r>
+      <w:proofErr w:type="spellStart"/>
+      <w:r>
+        <w:t>pro_rotate_task</w:t>
+      </w:r>
+      <w:proofErr w:type="spellEnd"/>
+      <w:r>
+        <w:t xml:space="preserve"> (thread=0xb5263008) at pro/jesspro.c:569</w:t>
+      </w:r>
+    </w:p>
+    <w:p>
+      <w:pPr>
+        <w:pStyle w:val="a3"/>
         <w:ind w:left="1080"/>
       </w:pPr>
       <w:r>
-        <w:t>#5  0xb6f69896 in pro_work_routine (argv=0xb5263008) at pro/jesspro.c:585</w:t>
-      </w:r>
-    </w:p>
-    <w:p>
-      <w:pPr>
-        <w:pStyle w:val="ListParagraph"/>
+        <w:t>#</w:t>
+      </w:r>
+      <w:proofErr w:type="gramStart"/>
+      <w:r>
+        <w:t>5  0xb6f69896</w:t>
+      </w:r>
+      <w:proofErr w:type="gramEnd"/>
+      <w:r>
+        <w:t xml:space="preserve"> in </w:t>
+      </w:r>
+      <w:proofErr w:type="spellStart"/>
+      <w:r>
+        <w:t>pro_work_routine</w:t>
+      </w:r>
+      <w:proofErr w:type="spellEnd"/>
+      <w:r>
+        <w:t xml:space="preserve"> (</w:t>
+      </w:r>
+      <w:proofErr w:type="spellStart"/>
+      <w:r>
+        <w:t>argv</w:t>
+      </w:r>
+      <w:proofErr w:type="spellEnd"/>
+      <w:r>
+        <w:t>=0xb5263008) at pro/jesspro.c:585</w:t>
+      </w:r>
+    </w:p>
+    <w:p>
+      <w:pPr>
+        <w:pStyle w:val="a3"/>
         <w:ind w:left="1080"/>
       </w:pPr>
       <w:r>
-        <w:t>#6  0xb6ed7f88 in start_thread () from /lib/arm-linux-gnueabihf/libpthread.so.0</w:t>
-      </w:r>
-    </w:p>
-    <w:p>
-      <w:pPr>
-        <w:pStyle w:val="ListParagraph"/>
+        <w:t>#</w:t>
+      </w:r>
+      <w:proofErr w:type="gramStart"/>
+      <w:r>
+        <w:t>6  0xb6ed7f88</w:t>
+      </w:r>
+      <w:proofErr w:type="gramEnd"/>
+      <w:r>
+        <w:t xml:space="preserve"> in </w:t>
+      </w:r>
+      <w:proofErr w:type="spellStart"/>
+      <w:r>
+        <w:t>start_thread</w:t>
+      </w:r>
+      <w:proofErr w:type="spellEnd"/>
+      <w:r>
+        <w:t xml:space="preserve"> () from /lib/arm-</w:t>
+      </w:r>
+      <w:proofErr w:type="spellStart"/>
+      <w:r>
+        <w:t>linux</w:t>
+      </w:r>
+      <w:proofErr w:type="spellEnd"/>
+      <w:r>
+        <w:t>-</w:t>
+      </w:r>
+      <w:proofErr w:type="spellStart"/>
+      <w:r>
+        <w:t>gnueabihf</w:t>
+      </w:r>
+      <w:proofErr w:type="spellEnd"/>
+      <w:r>
+        <w:t>/libpthread.so.0</w:t>
+      </w:r>
+    </w:p>
+    <w:p>
+      <w:pPr>
+        <w:pStyle w:val="a3"/>
         <w:ind w:left="1080"/>
       </w:pPr>
       <w:r>
-        <w:t>#7  0xb6e63ebc in ?? () from /lib/arm-linux-gnueabihf/libc.so.6</w:t>
-      </w:r>
-    </w:p>
-    <w:p>
-      <w:pPr>
-        <w:pStyle w:val="ListParagraph"/>
+        <w:t>#</w:t>
+      </w:r>
+      <w:proofErr w:type="gramStart"/>
+      <w:r>
+        <w:t>7  0xb6e63ebc</w:t>
+      </w:r>
+      <w:proofErr w:type="gramEnd"/>
+      <w:r>
+        <w:t xml:space="preserve"> in ?? () from /lib/arm-</w:t>
+      </w:r>
+      <w:proofErr w:type="spellStart"/>
+      <w:r>
+        <w:t>linux</w:t>
+      </w:r>
+      <w:proofErr w:type="spellEnd"/>
+      <w:r>
+        <w:t>-</w:t>
+      </w:r>
+      <w:proofErr w:type="spellStart"/>
+      <w:r>
+        <w:t>gnueabihf</w:t>
+      </w:r>
+      <w:proofErr w:type="spellEnd"/>
+      <w:r>
+        <w:t>/libc.so.6</w:t>
+      </w:r>
+    </w:p>
+    <w:p>
+      <w:pPr>
+        <w:pStyle w:val="a3"/>
         <w:numPr>
           <w:ilvl w:val="1"/>
           <w:numId w:val="1"/>
@@ -286,11 +518,19 @@
       <w:r>
         <w:t>2</w:t>
       </w:r>
-      <w:r>
-        <w:rPr>
-          <w:rFonts w:hint="eastAsia"/>
-        </w:rPr>
-        <w:t>栈帧上所有局部变量无异常，</w:t>
+      <w:proofErr w:type="gramStart"/>
+      <w:r>
+        <w:rPr>
+          <w:rFonts w:hint="eastAsia"/>
+        </w:rPr>
+        <w:t>栈帧上</w:t>
+      </w:r>
+      <w:proofErr w:type="gramEnd"/>
+      <w:r>
+        <w:rPr>
+          <w:rFonts w:hint="eastAsia"/>
+        </w:rPr>
+        <w:t>所有局部变量无异常，</w:t>
       </w:r>
       <w:r>
         <w:rPr>
@@ -301,16 +541,24 @@
       <w:r>
         <w:t>345</w:t>
       </w:r>
-      <w:r>
-        <w:rPr>
-          <w:rFonts w:hint="eastAsia"/>
-        </w:rPr>
-        <w:t>栈帧上局部变量无异常</w:t>
-      </w:r>
-    </w:p>
-    <w:p>
-      <w:pPr>
-        <w:pStyle w:val="ListParagraph"/>
+      <w:proofErr w:type="gramStart"/>
+      <w:r>
+        <w:rPr>
+          <w:rFonts w:hint="eastAsia"/>
+        </w:rPr>
+        <w:t>栈帧上</w:t>
+      </w:r>
+      <w:proofErr w:type="gramEnd"/>
+      <w:r>
+        <w:rPr>
+          <w:rFonts w:hint="eastAsia"/>
+        </w:rPr>
+        <w:t>局部变量无异常</w:t>
+      </w:r>
+    </w:p>
+    <w:p>
+      <w:pPr>
+        <w:pStyle w:val="a3"/>
         <w:numPr>
           <w:ilvl w:val="1"/>
           <w:numId w:val="1"/>
@@ -325,7 +573,7 @@
     </w:p>
     <w:p>
       <w:pPr>
-        <w:pStyle w:val="ListParagraph"/>
+        <w:pStyle w:val="a3"/>
         <w:numPr>
           <w:ilvl w:val="1"/>
           <w:numId w:val="1"/>
@@ -334,12 +582,21 @@
       <w:r>
         <w:t>F2</w:t>
       </w:r>
-      <w:r>
-        <w:rPr>
-          <w:rFonts w:hint="eastAsia"/>
-        </w:rPr>
-        <w:t>栈帧指向的</w:t>
-      </w:r>
+      <w:proofErr w:type="gramStart"/>
+      <w:r>
+        <w:rPr>
+          <w:rFonts w:hint="eastAsia"/>
+        </w:rPr>
+        <w:t>栈</w:t>
+      </w:r>
+      <w:proofErr w:type="gramEnd"/>
+      <w:r>
+        <w:rPr>
+          <w:rFonts w:hint="eastAsia"/>
+        </w:rPr>
+        <w:t>帧指向的</w:t>
+      </w:r>
+      <w:proofErr w:type="spellStart"/>
       <w:r>
         <w:rPr>
           <w:rFonts w:hint="eastAsia"/>
@@ -349,6 +606,7 @@
       <w:r>
         <w:t>snprintf</w:t>
       </w:r>
+      <w:proofErr w:type="spellEnd"/>
       <w:r>
         <w:rPr>
           <w:rFonts w:hint="eastAsia"/>
@@ -367,7 +625,7 @@
     </w:p>
     <w:p>
       <w:pPr>
-        <w:pStyle w:val="ListParagraph"/>
+        <w:pStyle w:val="a3"/>
         <w:numPr>
           <w:ilvl w:val="1"/>
           <w:numId w:val="1"/>
@@ -397,7 +655,7 @@
     </w:p>
     <w:p>
       <w:pPr>
-        <w:pStyle w:val="ListParagraph"/>
+        <w:pStyle w:val="a3"/>
         <w:ind w:left="1080"/>
       </w:pPr>
       <w:r>
@@ -443,7 +701,7 @@
     </w:p>
     <w:p>
       <w:pPr>
-        <w:pStyle w:val="ListParagraph"/>
+        <w:pStyle w:val="a3"/>
         <w:numPr>
           <w:ilvl w:val="1"/>
           <w:numId w:val="1"/>
@@ -458,16 +716,85 @@
     </w:p>
     <w:p>
       <w:pPr>
-        <w:pStyle w:val="ListParagraph"/>
+        <w:pStyle w:val="a3"/>
         <w:ind w:left="1080"/>
       </w:pPr>
       <w:r>
-        <w:t>The functions vprintf(), vfprintf(), vsprintf(), vsnprintf() are equivalent to the functions printf(), fprintf(), sprintf(), snprintf(), respectively, except that they are called  with  a  va_list</w:t>
-      </w:r>
-    </w:p>
-    <w:p>
-      <w:pPr>
-        <w:pStyle w:val="ListParagraph"/>
+        <w:t xml:space="preserve">The functions </w:t>
+      </w:r>
+      <w:proofErr w:type="spellStart"/>
+      <w:r>
+        <w:t>vprintf</w:t>
+      </w:r>
+      <w:proofErr w:type="spellEnd"/>
+      <w:r>
+        <w:t xml:space="preserve">(), </w:t>
+      </w:r>
+      <w:proofErr w:type="spellStart"/>
+      <w:r>
+        <w:t>vfprintf</w:t>
+      </w:r>
+      <w:proofErr w:type="spellEnd"/>
+      <w:r>
+        <w:t xml:space="preserve">(), </w:t>
+      </w:r>
+      <w:proofErr w:type="spellStart"/>
+      <w:r>
+        <w:t>vsprintf</w:t>
+      </w:r>
+      <w:proofErr w:type="spellEnd"/>
+      <w:r>
+        <w:t xml:space="preserve">(), </w:t>
+      </w:r>
+      <w:proofErr w:type="spellStart"/>
+      <w:r>
+        <w:t>vsnprintf</w:t>
+      </w:r>
+      <w:proofErr w:type="spellEnd"/>
+      <w:r>
+        <w:t xml:space="preserve">() are equivalent to the functions </w:t>
+      </w:r>
+      <w:proofErr w:type="spellStart"/>
+      <w:r>
+        <w:t>printf</w:t>
+      </w:r>
+      <w:proofErr w:type="spellEnd"/>
+      <w:r>
+        <w:t xml:space="preserve">(), </w:t>
+      </w:r>
+      <w:proofErr w:type="spellStart"/>
+      <w:r>
+        <w:t>fprintf</w:t>
+      </w:r>
+      <w:proofErr w:type="spellEnd"/>
+      <w:r>
+        <w:t xml:space="preserve">(), </w:t>
+      </w:r>
+      <w:proofErr w:type="spellStart"/>
+      <w:r>
+        <w:t>sprintf</w:t>
+      </w:r>
+      <w:proofErr w:type="spellEnd"/>
+      <w:r>
+        <w:t xml:space="preserve">(), </w:t>
+      </w:r>
+      <w:proofErr w:type="spellStart"/>
+      <w:r>
+        <w:t>snprintf</w:t>
+      </w:r>
+      <w:proofErr w:type="spellEnd"/>
+      <w:r>
+        <w:t xml:space="preserve">(), respectively, except that they are called  with  a  </w:t>
+      </w:r>
+      <w:proofErr w:type="spellStart"/>
+      <w:r>
+        <w:t>va_list</w:t>
+      </w:r>
+      <w:proofErr w:type="spellEnd"/>
+    </w:p>
+    <w:p>
+      <w:pPr>
+        <w:pStyle w:val="a3"/>
         <w:ind w:left="1080"/>
         <w:rPr>
           <w:b/>
@@ -475,19 +802,61 @@
         </w:rPr>
       </w:pPr>
       <w:r>
-        <w:t xml:space="preserve">       instead of a variable number of arguments.  These functions do not call the va_end macro.  Because they invoke the va_arg macro, </w:t>
+        <w:t xml:space="preserve">       </w:t>
+      </w:r>
+      <w:proofErr w:type="gramStart"/>
+      <w:r>
+        <w:t>instead</w:t>
+      </w:r>
+      <w:proofErr w:type="gramEnd"/>
+      <w:r>
+        <w:t xml:space="preserve"> of a variable number of arguments.  These functions do not call the </w:t>
+      </w:r>
+      <w:proofErr w:type="spellStart"/>
+      <w:r>
+        <w:t>va_end</w:t>
+      </w:r>
+      <w:proofErr w:type="spellEnd"/>
+      <w:r>
+        <w:t xml:space="preserve"> macro.  Because they invoke the </w:t>
+      </w:r>
+      <w:proofErr w:type="spellStart"/>
+      <w:r>
+        <w:t>va_arg</w:t>
+      </w:r>
+      <w:proofErr w:type="spellEnd"/>
+      <w:r>
+        <w:t xml:space="preserve"> macro, </w:t>
       </w:r>
       <w:r>
         <w:rPr>
           <w:b/>
           <w:bCs/>
         </w:rPr>
-        <w:t>the value of ap is undefined after the call.</w:t>
-      </w:r>
-    </w:p>
-    <w:p>
-      <w:pPr>
-        <w:pStyle w:val="ListParagraph"/>
+        <w:t xml:space="preserve">the value of </w:t>
+      </w:r>
+      <w:proofErr w:type="spellStart"/>
+      <w:proofErr w:type="gramStart"/>
+      <w:r>
+        <w:rPr>
+          <w:b/>
+          <w:bCs/>
+        </w:rPr>
+        <w:t>ap</w:t>
+      </w:r>
+      <w:proofErr w:type="spellEnd"/>
+      <w:proofErr w:type="gramEnd"/>
+      <w:r>
+        <w:rPr>
+          <w:b/>
+          <w:bCs/>
+        </w:rPr>
+        <w:t xml:space="preserve"> is undefined after the call.</w:t>
+      </w:r>
+    </w:p>
+    <w:p>
+      <w:pPr>
+        <w:pStyle w:val="a3"/>
         <w:numPr>
           <w:ilvl w:val="1"/>
           <w:numId w:val="1"/>
@@ -502,7 +871,7 @@
     </w:p>
     <w:p>
       <w:pPr>
-        <w:pStyle w:val="ListParagraph"/>
+        <w:pStyle w:val="a3"/>
         <w:ind w:left="1080"/>
       </w:pPr>
       <w:r>
@@ -548,7 +917,7 @@
     </w:p>
     <w:p>
       <w:pPr>
-        <w:pStyle w:val="ListParagraph"/>
+        <w:pStyle w:val="a3"/>
         <w:numPr>
           <w:ilvl w:val="0"/>
           <w:numId w:val="1"/>
@@ -575,23 +944,41 @@
     </w:p>
     <w:p>
       <w:pPr>
-        <w:pStyle w:val="ListParagraph"/>
-      </w:pPr>
-      <w:r>
-        <w:t>Checking args.c ...</w:t>
-      </w:r>
-    </w:p>
-    <w:p>
-      <w:pPr>
-        <w:pStyle w:val="ListParagraph"/>
-      </w:pPr>
-      <w:r>
-        <w:t>Checking args.c: GLOBAL_ARGS_H...</w:t>
-      </w:r>
-    </w:p>
-    <w:p>
-      <w:pPr>
-        <w:pStyle w:val="ListParagraph"/>
+        <w:pStyle w:val="a3"/>
+      </w:pPr>
+      <w:r>
+        <w:t xml:space="preserve">Checking </w:t>
+      </w:r>
+      <w:proofErr w:type="spellStart"/>
+      <w:proofErr w:type="gramStart"/>
+      <w:r>
+        <w:t>args.c</w:t>
+      </w:r>
+      <w:proofErr w:type="spellEnd"/>
+      <w:r>
+        <w:t xml:space="preserve"> ...</w:t>
+      </w:r>
+      <w:proofErr w:type="gramEnd"/>
+    </w:p>
+    <w:p>
+      <w:pPr>
+        <w:pStyle w:val="a3"/>
+      </w:pPr>
+      <w:r>
+        <w:t xml:space="preserve">Checking </w:t>
+      </w:r>
+      <w:proofErr w:type="spellStart"/>
+      <w:r>
+        <w:t>args.c</w:t>
+      </w:r>
+      <w:proofErr w:type="spellEnd"/>
+      <w:r>
+        <w:t>: GLOBAL_ARGS_H...</w:t>
+      </w:r>
+    </w:p>
+    <w:p>
+      <w:pPr>
+        <w:pStyle w:val="a3"/>
       </w:pPr>
       <w:r>
         <w:t>1/20 files checked 1% done</w:t>
@@ -599,104 +986,250 @@
     </w:p>
     <w:p>
       <w:pPr>
-        <w:pStyle w:val="ListParagraph"/>
-      </w:pPr>
-      <w:r>
-        <w:t>Checking cJSON.c ...</w:t>
-      </w:r>
-    </w:p>
-    <w:p>
-      <w:pPr>
-        <w:pStyle w:val="ListParagraph"/>
-      </w:pPr>
-      <w:r>
-        <w:t>Checking cJSON.c: CJSON_API_VISIBILITY;__GNUC__;__SUNPRO_C;__SUNPRO_CC...</w:t>
-      </w:r>
-    </w:p>
-    <w:p>
-      <w:pPr>
-        <w:pStyle w:val="ListParagraph"/>
+        <w:pStyle w:val="a3"/>
+      </w:pPr>
+      <w:r>
+        <w:t xml:space="preserve">Checking </w:t>
+      </w:r>
+      <w:proofErr w:type="spellStart"/>
+      <w:proofErr w:type="gramStart"/>
+      <w:r>
+        <w:t>cJSON.c</w:t>
+      </w:r>
+      <w:proofErr w:type="spellEnd"/>
+      <w:r>
+        <w:t xml:space="preserve"> ...</w:t>
+      </w:r>
+      <w:proofErr w:type="gramEnd"/>
+    </w:p>
+    <w:p>
+      <w:pPr>
+        <w:pStyle w:val="a3"/>
+      </w:pPr>
+      <w:r>
+        <w:t xml:space="preserve">Checking </w:t>
+      </w:r>
+      <w:proofErr w:type="spellStart"/>
+      <w:r>
+        <w:t>cJSON.c</w:t>
+      </w:r>
+      <w:proofErr w:type="spellEnd"/>
+      <w:r>
+        <w:t>: CJSON_API_VISIBILITY</w:t>
+      </w:r>
+      <w:proofErr w:type="gramStart"/>
+      <w:r>
+        <w:t>;_</w:t>
+      </w:r>
+      <w:proofErr w:type="gramEnd"/>
+      <w:r>
+        <w:t>_GNUC__;__SUNPRO_C;__SUNPRO_CC...</w:t>
+      </w:r>
+    </w:p>
+    <w:p>
+      <w:pPr>
+        <w:pStyle w:val="a3"/>
+      </w:pPr>
+      <w:r>
+        <w:t xml:space="preserve">Checking </w:t>
+      </w:r>
+      <w:proofErr w:type="spellStart"/>
+      <w:r>
+        <w:t>cJSON.c</w:t>
+      </w:r>
+      <w:proofErr w:type="spellEnd"/>
+      <w:r>
+        <w:t>: CJSON_EXPORT_SYMBOLS</w:t>
+      </w:r>
+      <w:proofErr w:type="gramStart"/>
+      <w:r>
+        <w:t>;CJSON</w:t>
+      </w:r>
+      <w:proofErr w:type="gramEnd"/>
+      <w:r>
+        <w:t>_HIDE_SYMBOLS;CJSON_IMPORT_SYMBOLS...</w:t>
+      </w:r>
+    </w:p>
+    <w:p>
+      <w:pPr>
+        <w:pStyle w:val="a3"/>
+      </w:pPr>
+      <w:r>
+        <w:t xml:space="preserve">Checking </w:t>
+      </w:r>
+      <w:proofErr w:type="spellStart"/>
+      <w:r>
+        <w:t>cJSON.c</w:t>
+      </w:r>
+      <w:proofErr w:type="spellEnd"/>
+      <w:r>
+        <w:t>: CJSON_HIDE_SYMBOLS...</w:t>
+      </w:r>
+    </w:p>
+    <w:p>
+      <w:pPr>
+        <w:pStyle w:val="a3"/>
       </w:pPr>
       <w:r>
         <w:lastRenderedPageBreak/>
-        <w:t>Checking cJSON.c: CJSON_EXPORT_SYMBOLS;CJSON_HIDE_SYMBOLS;CJSON_IMPORT_SYMBOLS...</w:t>
-      </w:r>
-    </w:p>
-    <w:p>
-      <w:pPr>
-        <w:pStyle w:val="ListParagraph"/>
-      </w:pPr>
-      <w:r>
-        <w:t>Checking cJSON.c: CJSON_HIDE_SYMBOLS...</w:t>
-      </w:r>
-    </w:p>
-    <w:p>
-      <w:pPr>
-        <w:pStyle w:val="ListParagraph"/>
-      </w:pPr>
-      <w:r>
-        <w:t>Checking cJSON.c: CJSON_IMPORT_SYMBOLS...</w:t>
-      </w:r>
-    </w:p>
-    <w:p>
-      <w:pPr>
-        <w:pStyle w:val="ListParagraph"/>
-      </w:pPr>
-      <w:r>
-        <w:t>Checking cJSON.c: ENABLE_LOCALES...</w:t>
-      </w:r>
-    </w:p>
-    <w:p>
-      <w:pPr>
-        <w:pStyle w:val="ListParagraph"/>
-      </w:pPr>
-      <w:r>
-        <w:t>Checking cJSON.c: WIN32;WIN64;_MSC_VER;_WIN32;__WINDOWS__...</w:t>
-      </w:r>
-    </w:p>
-    <w:p>
-      <w:pPr>
-        <w:pStyle w:val="ListParagraph"/>
-      </w:pPr>
-      <w:r>
-        <w:t>Checking cJSON.c: _CRT_SECURE_NO_DEPRECATE;_MSC_VER...</w:t>
-      </w:r>
-    </w:p>
-    <w:p>
-      <w:pPr>
-        <w:pStyle w:val="ListParagraph"/>
-      </w:pPr>
-      <w:r>
-        <w:t>Checking cJSON.c: _MSC_VER...</w:t>
-      </w:r>
-    </w:p>
-    <w:p>
-      <w:pPr>
-        <w:pStyle w:val="ListParagraph"/>
-      </w:pPr>
-      <w:r>
-        <w:t>Checking cJSON.c: __GNUC__...</w:t>
-      </w:r>
-    </w:p>
-    <w:p>
-      <w:pPr>
-        <w:pStyle w:val="ListParagraph"/>
-      </w:pPr>
-      <w:r>
-        <w:t>Checking cJSON.c: __GNUC__;__clang__...</w:t>
-      </w:r>
-    </w:p>
-    <w:p>
-      <w:pPr>
-        <w:pStyle w:val="ListParagraph"/>
-      </w:pPr>
-      <w:r>
-        <w:t>Checking cJSON.c: false...</w:t>
-      </w:r>
-    </w:p>
-    <w:p>
-      <w:pPr>
-        <w:pStyle w:val="ListParagraph"/>
+        <w:t xml:space="preserve">Checking </w:t>
+      </w:r>
+      <w:proofErr w:type="spellStart"/>
+      <w:r>
+        <w:t>cJSON.c</w:t>
+      </w:r>
+      <w:proofErr w:type="spellEnd"/>
+      <w:r>
+        <w:t>: CJSON_IMPORT_SYMBOLS...</w:t>
+      </w:r>
+    </w:p>
+    <w:p>
+      <w:pPr>
+        <w:pStyle w:val="a3"/>
+      </w:pPr>
+      <w:r>
+        <w:t xml:space="preserve">Checking </w:t>
+      </w:r>
+      <w:proofErr w:type="spellStart"/>
+      <w:r>
+        <w:t>cJSON.c</w:t>
+      </w:r>
+      <w:proofErr w:type="spellEnd"/>
+      <w:r>
+        <w:t>: ENABLE_LOCALES...</w:t>
+      </w:r>
+    </w:p>
+    <w:p>
+      <w:pPr>
+        <w:pStyle w:val="a3"/>
+      </w:pPr>
+      <w:r>
+        <w:t xml:space="preserve">Checking </w:t>
+      </w:r>
+      <w:proofErr w:type="spellStart"/>
+      <w:r>
+        <w:t>cJSON.c</w:t>
+      </w:r>
+      <w:proofErr w:type="spellEnd"/>
+      <w:r>
+        <w:t>: WIN32</w:t>
+      </w:r>
+      <w:proofErr w:type="gramStart"/>
+      <w:r>
+        <w:t>;WIN64</w:t>
+      </w:r>
+      <w:proofErr w:type="gramEnd"/>
+      <w:r>
+        <w:t>;_MSC_VER;_WIN32;__WINDOWS__...</w:t>
+      </w:r>
+    </w:p>
+    <w:p>
+      <w:pPr>
+        <w:pStyle w:val="a3"/>
+      </w:pPr>
+      <w:r>
+        <w:t xml:space="preserve">Checking </w:t>
+      </w:r>
+      <w:proofErr w:type="spellStart"/>
+      <w:r>
+        <w:t>cJSON.c</w:t>
+      </w:r>
+      <w:proofErr w:type="spellEnd"/>
+      <w:r>
+        <w:t>: _CRT_SECURE_NO_DEPRECATE</w:t>
+      </w:r>
+      <w:proofErr w:type="gramStart"/>
+      <w:r>
+        <w:t>;_</w:t>
+      </w:r>
+      <w:proofErr w:type="gramEnd"/>
+      <w:r>
+        <w:t>MSC_VER...</w:t>
+      </w:r>
+    </w:p>
+    <w:p>
+      <w:pPr>
+        <w:pStyle w:val="a3"/>
+      </w:pPr>
+      <w:r>
+        <w:t xml:space="preserve">Checking </w:t>
+      </w:r>
+      <w:proofErr w:type="spellStart"/>
+      <w:r>
+        <w:t>cJSON.c</w:t>
+      </w:r>
+      <w:proofErr w:type="spellEnd"/>
+      <w:r>
+        <w:t>: _MSC_VER...</w:t>
+      </w:r>
+    </w:p>
+    <w:p>
+      <w:pPr>
+        <w:pStyle w:val="a3"/>
+      </w:pPr>
+      <w:r>
+        <w:t xml:space="preserve">Checking </w:t>
+      </w:r>
+      <w:proofErr w:type="spellStart"/>
+      <w:r>
+        <w:t>cJSON.c</w:t>
+      </w:r>
+      <w:proofErr w:type="spellEnd"/>
+      <w:r>
+        <w:t>: __GNUC__...</w:t>
+      </w:r>
+    </w:p>
+    <w:p>
+      <w:pPr>
+        <w:pStyle w:val="a3"/>
+      </w:pPr>
+      <w:r>
+        <w:t xml:space="preserve">Checking </w:t>
+      </w:r>
+      <w:proofErr w:type="spellStart"/>
+      <w:r>
+        <w:t>cJSON.c</w:t>
+      </w:r>
+      <w:proofErr w:type="spellEnd"/>
+      <w:r>
+        <w:t>: __</w:t>
+      </w:r>
+      <w:proofErr w:type="spellStart"/>
+      <w:r>
+        <w:t>GNUC__</w:t>
+      </w:r>
+      <w:proofErr w:type="gramStart"/>
+      <w:r>
+        <w:t>;_</w:t>
+      </w:r>
+      <w:proofErr w:type="gramEnd"/>
+      <w:r>
+        <w:t>_clang</w:t>
+      </w:r>
+      <w:proofErr w:type="spellEnd"/>
+      <w:r>
+        <w:t>__...</w:t>
+      </w:r>
+    </w:p>
+    <w:p>
+      <w:pPr>
+        <w:pStyle w:val="a3"/>
+      </w:pPr>
+      <w:r>
+        <w:t xml:space="preserve">Checking </w:t>
+      </w:r>
+      <w:proofErr w:type="spellStart"/>
+      <w:r>
+        <w:t>cJSON.c</w:t>
+      </w:r>
+      <w:proofErr w:type="spellEnd"/>
+      <w:r>
+        <w:t>: false...</w:t>
+      </w:r>
+    </w:p>
+    <w:p>
+      <w:pPr>
+        <w:pStyle w:val="a3"/>
       </w:pPr>
       <w:r>
         <w:t>2/20 files checked 29% done</w:t>
@@ -704,15 +1237,33 @@
     </w:p>
     <w:p>
       <w:pPr>
-        <w:pStyle w:val="ListParagraph"/>
-      </w:pPr>
-      <w:r>
-        <w:t>Checking easyjess/easybin.c ...</w:t>
-      </w:r>
-    </w:p>
-    <w:p>
-      <w:pPr>
-        <w:pStyle w:val="ListParagraph"/>
+        <w:pStyle w:val="a3"/>
+      </w:pPr>
+      <w:r>
+        <w:t xml:space="preserve">Checking </w:t>
+      </w:r>
+      <w:proofErr w:type="spellStart"/>
+      <w:r>
+        <w:t>easyjess</w:t>
+      </w:r>
+      <w:proofErr w:type="spellEnd"/>
+      <w:r>
+        <w:t>/</w:t>
+      </w:r>
+      <w:proofErr w:type="spellStart"/>
+      <w:proofErr w:type="gramStart"/>
+      <w:r>
+        <w:t>easybin.c</w:t>
+      </w:r>
+      <w:proofErr w:type="spellEnd"/>
+      <w:r>
+        <w:t xml:space="preserve"> ...</w:t>
+      </w:r>
+      <w:proofErr w:type="gramEnd"/>
+    </w:p>
+    <w:p>
+      <w:pPr>
+        <w:pStyle w:val="a3"/>
       </w:pPr>
       <w:r>
         <w:t>3/20 files checked 32% done</w:t>
@@ -720,39 +1271,113 @@
     </w:p>
     <w:p>
       <w:pPr>
-        <w:pStyle w:val="ListParagraph"/>
-      </w:pPr>
-      <w:r>
-        <w:t>Checking easyjess/easyjess.c ...</w:t>
-      </w:r>
-    </w:p>
-    <w:p>
-      <w:pPr>
-        <w:pStyle w:val="ListParagraph"/>
-      </w:pPr>
-      <w:r>
-        <w:t>Checking easyjess/easyjess.c: NSPTST_HEAD...</w:t>
-      </w:r>
-    </w:p>
-    <w:p>
-      <w:pPr>
-        <w:pStyle w:val="ListParagraph"/>
-      </w:pPr>
-      <w:r>
-        <w:t>Checking easyjess/easyjess.c: NSPTST_HEAD;_WIN32...</w:t>
-      </w:r>
-    </w:p>
-    <w:p>
-      <w:pPr>
-        <w:pStyle w:val="ListParagraph"/>
-      </w:pPr>
-      <w:r>
-        <w:t>Checking easyjess/easyjess.c: _WIN32...</w:t>
-      </w:r>
-    </w:p>
-    <w:p>
-      <w:pPr>
-        <w:pStyle w:val="ListParagraph"/>
+        <w:pStyle w:val="a3"/>
+      </w:pPr>
+      <w:r>
+        <w:t xml:space="preserve">Checking </w:t>
+      </w:r>
+      <w:proofErr w:type="spellStart"/>
+      <w:r>
+        <w:t>easyjess</w:t>
+      </w:r>
+      <w:proofErr w:type="spellEnd"/>
+      <w:r>
+        <w:t>/</w:t>
+      </w:r>
+      <w:proofErr w:type="spellStart"/>
+      <w:proofErr w:type="gramStart"/>
+      <w:r>
+        <w:t>easyjess.c</w:t>
+      </w:r>
+      <w:proofErr w:type="spellEnd"/>
+      <w:r>
+        <w:t xml:space="preserve"> ...</w:t>
+      </w:r>
+      <w:proofErr w:type="gramEnd"/>
+    </w:p>
+    <w:p>
+      <w:pPr>
+        <w:pStyle w:val="a3"/>
+      </w:pPr>
+      <w:r>
+        <w:t xml:space="preserve">Checking </w:t>
+      </w:r>
+      <w:proofErr w:type="spellStart"/>
+      <w:r>
+        <w:t>easyjess</w:t>
+      </w:r>
+      <w:proofErr w:type="spellEnd"/>
+      <w:r>
+        <w:t>/</w:t>
+      </w:r>
+      <w:proofErr w:type="spellStart"/>
+      <w:r>
+        <w:t>easyjess.c</w:t>
+      </w:r>
+      <w:proofErr w:type="spellEnd"/>
+      <w:r>
+        <w:t>: NSPTST_HEAD...</w:t>
+      </w:r>
+    </w:p>
+    <w:p>
+      <w:pPr>
+        <w:pStyle w:val="a3"/>
+      </w:pPr>
+      <w:r>
+        <w:t xml:space="preserve">Checking </w:t>
+      </w:r>
+      <w:proofErr w:type="spellStart"/>
+      <w:r>
+        <w:t>easyjess</w:t>
+      </w:r>
+      <w:proofErr w:type="spellEnd"/>
+      <w:r>
+        <w:t>/</w:t>
+      </w:r>
+      <w:proofErr w:type="spellStart"/>
+      <w:r>
+        <w:t>easyjess.c</w:t>
+      </w:r>
+      <w:proofErr w:type="spellEnd"/>
+      <w:r>
+        <w:t>: NSPTST_HEAD</w:t>
+      </w:r>
+      <w:proofErr w:type="gramStart"/>
+      <w:r>
+        <w:t>;_</w:t>
+      </w:r>
+      <w:proofErr w:type="gramEnd"/>
+      <w:r>
+        <w:t>WIN32...</w:t>
+      </w:r>
+    </w:p>
+    <w:p>
+      <w:pPr>
+        <w:pStyle w:val="a3"/>
+      </w:pPr>
+      <w:r>
+        <w:t xml:space="preserve">Checking </w:t>
+      </w:r>
+      <w:proofErr w:type="spellStart"/>
+      <w:r>
+        <w:t>easyjess</w:t>
+      </w:r>
+      <w:proofErr w:type="spellEnd"/>
+      <w:r>
+        <w:t>/</w:t>
+      </w:r>
+      <w:proofErr w:type="spellStart"/>
+      <w:r>
+        <w:t>easyjess.c</w:t>
+      </w:r>
+      <w:proofErr w:type="spellEnd"/>
+      <w:r>
+        <w:t>: _WIN32...</w:t>
+      </w:r>
+    </w:p>
+    <w:p>
+      <w:pPr>
+        <w:pStyle w:val="a3"/>
       </w:pPr>
       <w:r>
         <w:t>4/20 files checked 38% done</w:t>
@@ -760,23 +1385,44 @@
     </w:p>
     <w:p>
       <w:pPr>
-        <w:pStyle w:val="ListParagraph"/>
-      </w:pPr>
-      <w:r>
-        <w:t>Checking easyjess/easyjess2.c ...</w:t>
-      </w:r>
-    </w:p>
-    <w:p>
-      <w:pPr>
-        <w:pStyle w:val="ListParagraph"/>
-      </w:pPr>
-      <w:r>
-        <w:t>Checking easyjess/easyjess2.c: _WIN32...</w:t>
-      </w:r>
-    </w:p>
-    <w:p>
-      <w:pPr>
-        <w:pStyle w:val="ListParagraph"/>
+        <w:pStyle w:val="a3"/>
+      </w:pPr>
+      <w:r>
+        <w:t xml:space="preserve">Checking </w:t>
+      </w:r>
+      <w:proofErr w:type="spellStart"/>
+      <w:r>
+        <w:t>easyjess</w:t>
+      </w:r>
+      <w:proofErr w:type="spellEnd"/>
+      <w:r>
+        <w:t>/</w:t>
+      </w:r>
+      <w:proofErr w:type="gramStart"/>
+      <w:r>
+        <w:t>easyjess2.c ...</w:t>
+      </w:r>
+      <w:proofErr w:type="gramEnd"/>
+    </w:p>
+    <w:p>
+      <w:pPr>
+        <w:pStyle w:val="a3"/>
+      </w:pPr>
+      <w:r>
+        <w:t xml:space="preserve">Checking </w:t>
+      </w:r>
+      <w:proofErr w:type="spellStart"/>
+      <w:r>
+        <w:t>easyjess</w:t>
+      </w:r>
+      <w:proofErr w:type="spellEnd"/>
+      <w:r>
+        <w:t>/easyjess2.c: _WIN32...</w:t>
+      </w:r>
+    </w:p>
+    <w:p>
+      <w:pPr>
+        <w:pStyle w:val="a3"/>
       </w:pPr>
       <w:r>
         <w:t>5/20 files checked 41% done</w:t>
@@ -784,55 +1430,177 @@
     </w:p>
     <w:p>
       <w:pPr>
-        <w:pStyle w:val="ListParagraph"/>
-      </w:pPr>
-      <w:r>
-        <w:t>Checking easyjess/subscribe.c ...</w:t>
-      </w:r>
-    </w:p>
-    <w:p>
-      <w:pPr>
-        <w:pStyle w:val="ListParagraph"/>
-      </w:pPr>
-      <w:r>
-        <w:t>Checking easyjess/subscribe.c: EASYJESS_H...</w:t>
-      </w:r>
-    </w:p>
-    <w:p>
-      <w:pPr>
-        <w:pStyle w:val="ListParagraph"/>
-      </w:pPr>
-      <w:r>
-        <w:t>Checking easyjess/subscribe.c: EASYJESS_H;_WIN32...</w:t>
-      </w:r>
-    </w:p>
-    <w:p>
-      <w:pPr>
-        <w:pStyle w:val="ListParagraph"/>
-      </w:pPr>
-      <w:r>
-        <w:t>Checking easyjess/subscribe.c: EASYJESS_H;_WIN32;posix__atomic_get...</w:t>
-      </w:r>
-    </w:p>
-    <w:p>
-      <w:pPr>
-        <w:pStyle w:val="ListParagraph"/>
-      </w:pPr>
-      <w:r>
-        <w:t>Checking easyjess/subscribe.c: EASYJESS_H;_WIN32;posix__atomic_set...</w:t>
-      </w:r>
-    </w:p>
-    <w:p>
-      <w:pPr>
-        <w:pStyle w:val="ListParagraph"/>
-      </w:pPr>
-      <w:r>
-        <w:t>Checking easyjess/subscribe.c: _WIN32...</w:t>
-      </w:r>
-    </w:p>
-    <w:p>
-      <w:pPr>
-        <w:pStyle w:val="ListParagraph"/>
+        <w:pStyle w:val="a3"/>
+      </w:pPr>
+      <w:r>
+        <w:t xml:space="preserve">Checking </w:t>
+      </w:r>
+      <w:proofErr w:type="spellStart"/>
+      <w:r>
+        <w:t>easyjess</w:t>
+      </w:r>
+      <w:proofErr w:type="spellEnd"/>
+      <w:r>
+        <w:t>/</w:t>
+      </w:r>
+      <w:proofErr w:type="spellStart"/>
+      <w:proofErr w:type="gramStart"/>
+      <w:r>
+        <w:t>subscribe.c</w:t>
+      </w:r>
+      <w:proofErr w:type="spellEnd"/>
+      <w:r>
+        <w:t xml:space="preserve"> ...</w:t>
+      </w:r>
+      <w:proofErr w:type="gramEnd"/>
+    </w:p>
+    <w:p>
+      <w:pPr>
+        <w:pStyle w:val="a3"/>
+      </w:pPr>
+      <w:r>
+        <w:t xml:space="preserve">Checking </w:t>
+      </w:r>
+      <w:proofErr w:type="spellStart"/>
+      <w:r>
+        <w:t>easyjess</w:t>
+      </w:r>
+      <w:proofErr w:type="spellEnd"/>
+      <w:r>
+        <w:t>/</w:t>
+      </w:r>
+      <w:proofErr w:type="spellStart"/>
+      <w:r>
+        <w:t>subscribe.c</w:t>
+      </w:r>
+      <w:proofErr w:type="spellEnd"/>
+      <w:r>
+        <w:t>: EASYJESS_H...</w:t>
+      </w:r>
+    </w:p>
+    <w:p>
+      <w:pPr>
+        <w:pStyle w:val="a3"/>
+      </w:pPr>
+      <w:r>
+        <w:t xml:space="preserve">Checking </w:t>
+      </w:r>
+      <w:proofErr w:type="spellStart"/>
+      <w:r>
+        <w:t>easyjess</w:t>
+      </w:r>
+      <w:proofErr w:type="spellEnd"/>
+      <w:r>
+        <w:t>/</w:t>
+      </w:r>
+      <w:proofErr w:type="spellStart"/>
+      <w:r>
+        <w:t>subscribe.c</w:t>
+      </w:r>
+      <w:proofErr w:type="spellEnd"/>
+      <w:r>
+        <w:t>: EASYJESS_H</w:t>
+      </w:r>
+      <w:proofErr w:type="gramStart"/>
+      <w:r>
+        <w:t>;_</w:t>
+      </w:r>
+      <w:proofErr w:type="gramEnd"/>
+      <w:r>
+        <w:t>WIN32...</w:t>
+      </w:r>
+    </w:p>
+    <w:p>
+      <w:pPr>
+        <w:pStyle w:val="a3"/>
+      </w:pPr>
+      <w:r>
+        <w:t xml:space="preserve">Checking </w:t>
+      </w:r>
+      <w:proofErr w:type="spellStart"/>
+      <w:r>
+        <w:t>easyjess</w:t>
+      </w:r>
+      <w:proofErr w:type="spellEnd"/>
+      <w:r>
+        <w:t>/</w:t>
+      </w:r>
+      <w:proofErr w:type="spellStart"/>
+      <w:r>
+        <w:t>subscribe.c</w:t>
+      </w:r>
+      <w:proofErr w:type="spellEnd"/>
+      <w:r>
+        <w:t>: EASYJESS_H</w:t>
+      </w:r>
+      <w:proofErr w:type="gramStart"/>
+      <w:r>
+        <w:t>;_</w:t>
+      </w:r>
+      <w:proofErr w:type="gramEnd"/>
+      <w:r>
+        <w:t>WIN32;posix__atomic_get...</w:t>
+      </w:r>
+    </w:p>
+    <w:p>
+      <w:pPr>
+        <w:pStyle w:val="a3"/>
+      </w:pPr>
+      <w:r>
+        <w:t xml:space="preserve">Checking </w:t>
+      </w:r>
+      <w:proofErr w:type="spellStart"/>
+      <w:r>
+        <w:t>easyjess</w:t>
+      </w:r>
+      <w:proofErr w:type="spellEnd"/>
+      <w:r>
+        <w:t>/</w:t>
+      </w:r>
+      <w:proofErr w:type="spellStart"/>
+      <w:r>
+        <w:t>subscribe.c</w:t>
+      </w:r>
+      <w:proofErr w:type="spellEnd"/>
+      <w:r>
+        <w:t>: EASYJESS_H</w:t>
+      </w:r>
+      <w:proofErr w:type="gramStart"/>
+      <w:r>
+        <w:t>;_</w:t>
+      </w:r>
+      <w:proofErr w:type="gramEnd"/>
+      <w:r>
+        <w:t>WIN32;posix__atomic_set...</w:t>
+      </w:r>
+    </w:p>
+    <w:p>
+      <w:pPr>
+        <w:pStyle w:val="a3"/>
+      </w:pPr>
+      <w:r>
+        <w:t xml:space="preserve">Checking </w:t>
+      </w:r>
+      <w:proofErr w:type="spellStart"/>
+      <w:r>
+        <w:t>easyjess</w:t>
+      </w:r>
+      <w:proofErr w:type="spellEnd"/>
+      <w:r>
+        <w:t>/</w:t>
+      </w:r>
+      <w:proofErr w:type="spellStart"/>
+      <w:r>
+        <w:t>subscribe.c</w:t>
+      </w:r>
+      <w:proofErr w:type="spellEnd"/>
+      <w:r>
+        <w:t>: _WIN32...</w:t>
+      </w:r>
+    </w:p>
+    <w:p>
+      <w:pPr>
+        <w:pStyle w:val="a3"/>
       </w:pPr>
       <w:r>
         <w:t>6/20 files checked 44% done</w:t>
@@ -840,23 +1608,41 @@
     </w:p>
     <w:p>
       <w:pPr>
-        <w:pStyle w:val="ListParagraph"/>
-      </w:pPr>
-      <w:r>
-        <w:t>Checking fs/checkpoint.c ...</w:t>
-      </w:r>
-    </w:p>
-    <w:p>
-      <w:pPr>
-        <w:pStyle w:val="ListParagraph"/>
-      </w:pPr>
-      <w:r>
-        <w:t>Checking fs/checkpoint.c: JESSFS_H...</w:t>
-      </w:r>
-    </w:p>
-    <w:p>
-      <w:pPr>
-        <w:pStyle w:val="ListParagraph"/>
+        <w:pStyle w:val="a3"/>
+      </w:pPr>
+      <w:r>
+        <w:t>Checking fs/</w:t>
+      </w:r>
+      <w:proofErr w:type="spellStart"/>
+      <w:proofErr w:type="gramStart"/>
+      <w:r>
+        <w:t>checkpoint.c</w:t>
+      </w:r>
+      <w:proofErr w:type="spellEnd"/>
+      <w:r>
+        <w:t xml:space="preserve"> ...</w:t>
+      </w:r>
+      <w:proofErr w:type="gramEnd"/>
+    </w:p>
+    <w:p>
+      <w:pPr>
+        <w:pStyle w:val="a3"/>
+      </w:pPr>
+      <w:r>
+        <w:t>Checking fs/</w:t>
+      </w:r>
+      <w:proofErr w:type="spellStart"/>
+      <w:r>
+        <w:t>checkpoint.c</w:t>
+      </w:r>
+      <w:proofErr w:type="spellEnd"/>
+      <w:r>
+        <w:t>: JESSFS_H...</w:t>
+      </w:r>
+    </w:p>
+    <w:p>
+      <w:pPr>
+        <w:pStyle w:val="a3"/>
       </w:pPr>
       <w:r>
         <w:t>7/20 files checked 46% done</w:t>
@@ -864,23 +1650,41 @@
     </w:p>
     <w:p>
       <w:pPr>
-        <w:pStyle w:val="ListParagraph"/>
-      </w:pPr>
-      <w:r>
-        <w:t>Checking fs/inner.c ...</w:t>
-      </w:r>
-    </w:p>
-    <w:p>
-      <w:pPr>
-        <w:pStyle w:val="ListParagraph"/>
-      </w:pPr>
-      <w:r>
-        <w:t>Checking fs/inner.c: JESSFS_H...</w:t>
-      </w:r>
-    </w:p>
-    <w:p>
-      <w:pPr>
-        <w:pStyle w:val="ListParagraph"/>
+        <w:pStyle w:val="a3"/>
+      </w:pPr>
+      <w:r>
+        <w:t>Checking fs/</w:t>
+      </w:r>
+      <w:proofErr w:type="spellStart"/>
+      <w:proofErr w:type="gramStart"/>
+      <w:r>
+        <w:t>inner.c</w:t>
+      </w:r>
+      <w:proofErr w:type="spellEnd"/>
+      <w:r>
+        <w:t xml:space="preserve"> ...</w:t>
+      </w:r>
+      <w:proofErr w:type="gramEnd"/>
+    </w:p>
+    <w:p>
+      <w:pPr>
+        <w:pStyle w:val="a3"/>
+      </w:pPr>
+      <w:r>
+        <w:t>Checking fs/</w:t>
+      </w:r>
+      <w:proofErr w:type="spellStart"/>
+      <w:r>
+        <w:t>inner.c</w:t>
+      </w:r>
+      <w:proofErr w:type="spellEnd"/>
+      <w:r>
+        <w:t>: JESSFS_H...</w:t>
+      </w:r>
+    </w:p>
+    <w:p>
+      <w:pPr>
+        <w:pStyle w:val="a3"/>
       </w:pPr>
       <w:r>
         <w:t>8/20 files checked 47% done</w:t>
@@ -888,23 +1692,41 @@
     </w:p>
     <w:p>
       <w:pPr>
-        <w:pStyle w:val="ListParagraph"/>
-      </w:pPr>
-      <w:r>
-        <w:t>Checking fs/jessfs.c ...</w:t>
-      </w:r>
-    </w:p>
-    <w:p>
-      <w:pPr>
-        <w:pStyle w:val="ListParagraph"/>
-      </w:pPr>
-      <w:r>
-        <w:t>Checking fs/jessfs.c: JESSFS_H...</w:t>
-      </w:r>
-    </w:p>
-    <w:p>
-      <w:pPr>
-        <w:pStyle w:val="ListParagraph"/>
+        <w:pStyle w:val="a3"/>
+      </w:pPr>
+      <w:r>
+        <w:t>Checking fs/</w:t>
+      </w:r>
+      <w:proofErr w:type="spellStart"/>
+      <w:proofErr w:type="gramStart"/>
+      <w:r>
+        <w:t>jessfs.c</w:t>
+      </w:r>
+      <w:proofErr w:type="spellEnd"/>
+      <w:r>
+        <w:t xml:space="preserve"> ...</w:t>
+      </w:r>
+      <w:proofErr w:type="gramEnd"/>
+    </w:p>
+    <w:p>
+      <w:pPr>
+        <w:pStyle w:val="a3"/>
+      </w:pPr>
+      <w:r>
+        <w:t>Checking fs/</w:t>
+      </w:r>
+      <w:proofErr w:type="spellStart"/>
+      <w:r>
+        <w:t>jessfs.c</w:t>
+      </w:r>
+      <w:proofErr w:type="spellEnd"/>
+      <w:r>
+        <w:t>: JESSFS_H...</w:t>
+      </w:r>
+    </w:p>
+    <w:p>
+      <w:pPr>
+        <w:pStyle w:val="a3"/>
       </w:pPr>
       <w:r>
         <w:t>9/20 files checked 54% done</w:t>
@@ -912,31 +1734,57 @@
     </w:p>
     <w:p>
       <w:pPr>
-        <w:pStyle w:val="ListParagraph"/>
-      </w:pPr>
-      <w:r>
-        <w:t>Checking fs/proc.c ...</w:t>
-      </w:r>
-    </w:p>
-    <w:p>
-      <w:pPr>
-        <w:pStyle w:val="ListParagraph"/>
-      </w:pPr>
-      <w:r>
-        <w:t>Checking fs/proc.c: JESSFS_H...</w:t>
-      </w:r>
-    </w:p>
-    <w:p>
-      <w:pPr>
-        <w:pStyle w:val="ListParagraph"/>
-      </w:pPr>
-      <w:r>
-        <w:t>Checking fs/proc.c: _WIN32...</w:t>
-      </w:r>
-    </w:p>
-    <w:p>
-      <w:pPr>
-        <w:pStyle w:val="ListParagraph"/>
+        <w:pStyle w:val="a3"/>
+      </w:pPr>
+      <w:r>
+        <w:t>Checking fs/</w:t>
+      </w:r>
+      <w:proofErr w:type="spellStart"/>
+      <w:proofErr w:type="gramStart"/>
+      <w:r>
+        <w:t>proc.c</w:t>
+      </w:r>
+      <w:proofErr w:type="spellEnd"/>
+      <w:r>
+        <w:t xml:space="preserve"> ...</w:t>
+      </w:r>
+      <w:proofErr w:type="gramEnd"/>
+    </w:p>
+    <w:p>
+      <w:pPr>
+        <w:pStyle w:val="a3"/>
+      </w:pPr>
+      <w:r>
+        <w:t>Checking fs/</w:t>
+      </w:r>
+      <w:proofErr w:type="spellStart"/>
+      <w:r>
+        <w:t>proc.c</w:t>
+      </w:r>
+      <w:proofErr w:type="spellEnd"/>
+      <w:r>
+        <w:t>: JESSFS_H...</w:t>
+      </w:r>
+    </w:p>
+    <w:p>
+      <w:pPr>
+        <w:pStyle w:val="a3"/>
+      </w:pPr>
+      <w:r>
+        <w:t>Checking fs/</w:t>
+      </w:r>
+      <w:proofErr w:type="spellStart"/>
+      <w:r>
+        <w:t>proc.c</w:t>
+      </w:r>
+      <w:proofErr w:type="spellEnd"/>
+      <w:r>
+        <w:t>: _WIN32...</w:t>
+      </w:r>
+    </w:p>
+    <w:p>
+      <w:pPr>
+        <w:pStyle w:val="a3"/>
       </w:pPr>
       <w:r>
         <w:t>10/20 files checked 56% done</w:t>
@@ -944,72 +1792,140 @@
     </w:p>
     <w:p>
       <w:pPr>
-        <w:pStyle w:val="ListParagraph"/>
-      </w:pPr>
-      <w:r>
-        <w:t>Checking jess.c ...</w:t>
-      </w:r>
-    </w:p>
-    <w:p>
-      <w:pPr>
-        <w:pStyle w:val="ListParagraph"/>
-      </w:pPr>
-      <w:r>
-        <w:t>Checking jess.c: GLOBAL_ARGS_H...</w:t>
-      </w:r>
-    </w:p>
-    <w:p>
-      <w:pPr>
-        <w:pStyle w:val="ListParagraph"/>
+        <w:pStyle w:val="a3"/>
+      </w:pPr>
+      <w:r>
+        <w:t xml:space="preserve">Checking </w:t>
+      </w:r>
+      <w:proofErr w:type="spellStart"/>
+      <w:proofErr w:type="gramStart"/>
+      <w:r>
+        <w:t>jess.c</w:t>
+      </w:r>
+      <w:proofErr w:type="spellEnd"/>
+      <w:r>
+        <w:t xml:space="preserve"> ...</w:t>
+      </w:r>
+      <w:proofErr w:type="gramEnd"/>
+    </w:p>
+    <w:p>
+      <w:pPr>
+        <w:pStyle w:val="a3"/>
+      </w:pPr>
+      <w:r>
+        <w:t xml:space="preserve">Checking </w:t>
+      </w:r>
+      <w:proofErr w:type="spellStart"/>
+      <w:r>
+        <w:t>jess.c</w:t>
+      </w:r>
+      <w:proofErr w:type="spellEnd"/>
+      <w:r>
+        <w:t>: GLOBAL_ARGS_H...</w:t>
+      </w:r>
+    </w:p>
+    <w:p>
+      <w:pPr>
+        <w:pStyle w:val="a3"/>
+      </w:pPr>
+      <w:r>
+        <w:t xml:space="preserve">Checking </w:t>
+      </w:r>
+      <w:proofErr w:type="spellStart"/>
+      <w:r>
+        <w:t>jess.c</w:t>
+      </w:r>
+      <w:proofErr w:type="spellEnd"/>
+      <w:r>
+        <w:t>: NETOBJECT_H...</w:t>
+      </w:r>
+    </w:p>
+    <w:p>
+      <w:pPr>
+        <w:pStyle w:val="a3"/>
+      </w:pPr>
+      <w:r>
+        <w:t>11/20 files checked 57% done</w:t>
+      </w:r>
+    </w:p>
+    <w:p>
+      <w:pPr>
+        <w:pStyle w:val="a3"/>
+      </w:pPr>
+      <w:r>
+        <w:t xml:space="preserve">Checking </w:t>
+      </w:r>
+      <w:proofErr w:type="spellStart"/>
+      <w:proofErr w:type="gramStart"/>
+      <w:r>
+        <w:t>jessnet.c</w:t>
+      </w:r>
+      <w:proofErr w:type="spellEnd"/>
+      <w:r>
+        <w:t xml:space="preserve"> ...</w:t>
+      </w:r>
+      <w:proofErr w:type="gramEnd"/>
+    </w:p>
+    <w:p>
+      <w:pPr>
+        <w:pStyle w:val="a3"/>
       </w:pPr>
       <w:r>
         <w:lastRenderedPageBreak/>
-        <w:t>Checking jess.c: NETOBJECT_H...</w:t>
-      </w:r>
-    </w:p>
-    <w:p>
-      <w:pPr>
-        <w:pStyle w:val="ListParagraph"/>
-      </w:pPr>
-      <w:r>
-        <w:t>11/20 files checked 57% done</w:t>
-      </w:r>
-    </w:p>
-    <w:p>
-      <w:pPr>
-        <w:pStyle w:val="ListParagraph"/>
-      </w:pPr>
-      <w:r>
-        <w:t>Checking jessnet.c ...</w:t>
-      </w:r>
-    </w:p>
-    <w:p>
-      <w:pPr>
-        <w:pStyle w:val="ListParagraph"/>
-      </w:pPr>
-      <w:r>
-        <w:t>Checking jessnet.c: NETOBJECT_H...</w:t>
-      </w:r>
-    </w:p>
-    <w:p>
-      <w:pPr>
-        <w:pStyle w:val="ListParagraph"/>
-      </w:pPr>
-      <w:r>
-        <w:t>Checking jessnet.c: NSPTST_HEAD...</w:t>
-      </w:r>
-    </w:p>
-    <w:p>
-      <w:pPr>
-        <w:pStyle w:val="ListParagraph"/>
-      </w:pPr>
-      <w:r>
-        <w:t>Checking jessnet.c: NSPTST_HEAD;_WIN32...</w:t>
-      </w:r>
-    </w:p>
-    <w:p>
-      <w:pPr>
-        <w:pStyle w:val="ListParagraph"/>
+        <w:t xml:space="preserve">Checking </w:t>
+      </w:r>
+      <w:proofErr w:type="spellStart"/>
+      <w:r>
+        <w:t>jessnet.c</w:t>
+      </w:r>
+      <w:proofErr w:type="spellEnd"/>
+      <w:r>
+        <w:t>: NETOBJECT_H...</w:t>
+      </w:r>
+    </w:p>
+    <w:p>
+      <w:pPr>
+        <w:pStyle w:val="a3"/>
+      </w:pPr>
+      <w:r>
+        <w:t xml:space="preserve">Checking </w:t>
+      </w:r>
+      <w:proofErr w:type="spellStart"/>
+      <w:r>
+        <w:t>jessnet.c</w:t>
+      </w:r>
+      <w:proofErr w:type="spellEnd"/>
+      <w:r>
+        <w:t>: NSPTST_HEAD...</w:t>
+      </w:r>
+    </w:p>
+    <w:p>
+      <w:pPr>
+        <w:pStyle w:val="a3"/>
+      </w:pPr>
+      <w:r>
+        <w:t xml:space="preserve">Checking </w:t>
+      </w:r>
+      <w:proofErr w:type="spellStart"/>
+      <w:r>
+        <w:t>jessnet.c</w:t>
+      </w:r>
+      <w:proofErr w:type="spellEnd"/>
+      <w:r>
+        <w:t>: NSPTST_HEAD</w:t>
+      </w:r>
+      <w:proofErr w:type="gramStart"/>
+      <w:r>
+        <w:t>;_</w:t>
+      </w:r>
+      <w:proofErr w:type="gramEnd"/>
+      <w:r>
+        <w:t>WIN32...</w:t>
+      </w:r>
+    </w:p>
+    <w:p>
+      <w:pPr>
+        <w:pStyle w:val="a3"/>
       </w:pPr>
       <w:r>
         <w:t>12/20 files checked 62% done</w:t>
@@ -1017,23 +1933,57 @@
     </w:p>
     <w:p>
       <w:pPr>
-        <w:pStyle w:val="ListParagraph"/>
-      </w:pPr>
-      <w:r>
-        <w:t>Checking ldr/jessldr.c ...</w:t>
-      </w:r>
-    </w:p>
-    <w:p>
-      <w:pPr>
-        <w:pStyle w:val="ListParagraph"/>
-      </w:pPr>
-      <w:r>
-        <w:t>Checking ldr/jessldr.c: JSONIFY_LOADED_H...</w:t>
-      </w:r>
-    </w:p>
-    <w:p>
-      <w:pPr>
-        <w:pStyle w:val="ListParagraph"/>
+        <w:pStyle w:val="a3"/>
+      </w:pPr>
+      <w:r>
+        <w:t xml:space="preserve">Checking </w:t>
+      </w:r>
+      <w:proofErr w:type="spellStart"/>
+      <w:r>
+        <w:t>ldr</w:t>
+      </w:r>
+      <w:proofErr w:type="spellEnd"/>
+      <w:r>
+        <w:t>/</w:t>
+      </w:r>
+      <w:proofErr w:type="spellStart"/>
+      <w:proofErr w:type="gramStart"/>
+      <w:r>
+        <w:t>jessldr.c</w:t>
+      </w:r>
+      <w:proofErr w:type="spellEnd"/>
+      <w:r>
+        <w:t xml:space="preserve"> ...</w:t>
+      </w:r>
+      <w:proofErr w:type="gramEnd"/>
+    </w:p>
+    <w:p>
+      <w:pPr>
+        <w:pStyle w:val="a3"/>
+      </w:pPr>
+      <w:r>
+        <w:t xml:space="preserve">Checking </w:t>
+      </w:r>
+      <w:proofErr w:type="spellStart"/>
+      <w:r>
+        <w:t>ldr</w:t>
+      </w:r>
+      <w:proofErr w:type="spellEnd"/>
+      <w:r>
+        <w:t>/</w:t>
+      </w:r>
+      <w:proofErr w:type="spellStart"/>
+      <w:r>
+        <w:t>jessldr.c</w:t>
+      </w:r>
+      <w:proofErr w:type="spellEnd"/>
+      <w:r>
+        <w:t>: JSONIFY_LOADED_H...</w:t>
+      </w:r>
+    </w:p>
+    <w:p>
+      <w:pPr>
+        <w:pStyle w:val="a3"/>
       </w:pPr>
       <w:r>
         <w:t>13/20 files checked 68% done</w:t>
@@ -1041,39 +1991,113 @@
     </w:p>
     <w:p>
       <w:pPr>
-        <w:pStyle w:val="ListParagraph"/>
-      </w:pPr>
-      <w:r>
-        <w:t>Checking os/jessos.c ...</w:t>
-      </w:r>
-    </w:p>
-    <w:p>
-      <w:pPr>
-        <w:pStyle w:val="ListParagraph"/>
-      </w:pPr>
-      <w:r>
-        <w:t>Checking os/jessos.c: JESSOS_H...</w:t>
-      </w:r>
-    </w:p>
-    <w:p>
-      <w:pPr>
-        <w:pStyle w:val="ListParagraph"/>
-      </w:pPr>
-      <w:r>
-        <w:t>Checking os/jessos.c: JESSOS_H;_WIN32...</w:t>
-      </w:r>
-    </w:p>
-    <w:p>
-      <w:pPr>
-        <w:pStyle w:val="ListParagraph"/>
-      </w:pPr>
-      <w:r>
-        <w:t>Checking os/jessos.c: _WIN32...</w:t>
-      </w:r>
-    </w:p>
-    <w:p>
-      <w:pPr>
-        <w:pStyle w:val="ListParagraph"/>
+        <w:pStyle w:val="a3"/>
+      </w:pPr>
+      <w:r>
+        <w:t xml:space="preserve">Checking </w:t>
+      </w:r>
+      <w:proofErr w:type="spellStart"/>
+      <w:r>
+        <w:t>os</w:t>
+      </w:r>
+      <w:proofErr w:type="spellEnd"/>
+      <w:r>
+        <w:t>/</w:t>
+      </w:r>
+      <w:proofErr w:type="spellStart"/>
+      <w:proofErr w:type="gramStart"/>
+      <w:r>
+        <w:t>jessos.c</w:t>
+      </w:r>
+      <w:proofErr w:type="spellEnd"/>
+      <w:r>
+        <w:t xml:space="preserve"> ...</w:t>
+      </w:r>
+      <w:proofErr w:type="gramEnd"/>
+    </w:p>
+    <w:p>
+      <w:pPr>
+        <w:pStyle w:val="a3"/>
+      </w:pPr>
+      <w:r>
+        <w:t xml:space="preserve">Checking </w:t>
+      </w:r>
+      <w:proofErr w:type="spellStart"/>
+      <w:r>
+        <w:t>os</w:t>
+      </w:r>
+      <w:proofErr w:type="spellEnd"/>
+      <w:r>
+        <w:t>/</w:t>
+      </w:r>
+      <w:proofErr w:type="spellStart"/>
+      <w:r>
+        <w:t>jessos.c</w:t>
+      </w:r>
+      <w:proofErr w:type="spellEnd"/>
+      <w:r>
+        <w:t>: JESSOS_H...</w:t>
+      </w:r>
+    </w:p>
+    <w:p>
+      <w:pPr>
+        <w:pStyle w:val="a3"/>
+      </w:pPr>
+      <w:r>
+        <w:t xml:space="preserve">Checking </w:t>
+      </w:r>
+      <w:proofErr w:type="spellStart"/>
+      <w:r>
+        <w:t>os</w:t>
+      </w:r>
+      <w:proofErr w:type="spellEnd"/>
+      <w:r>
+        <w:t>/</w:t>
+      </w:r>
+      <w:proofErr w:type="spellStart"/>
+      <w:r>
+        <w:t>jessos.c</w:t>
+      </w:r>
+      <w:proofErr w:type="spellEnd"/>
+      <w:r>
+        <w:t>: JESSOS_H</w:t>
+      </w:r>
+      <w:proofErr w:type="gramStart"/>
+      <w:r>
+        <w:t>;_</w:t>
+      </w:r>
+      <w:proofErr w:type="gramEnd"/>
+      <w:r>
+        <w:t>WIN32...</w:t>
+      </w:r>
+    </w:p>
+    <w:p>
+      <w:pPr>
+        <w:pStyle w:val="a3"/>
+      </w:pPr>
+      <w:r>
+        <w:t xml:space="preserve">Checking </w:t>
+      </w:r>
+      <w:proofErr w:type="spellStart"/>
+      <w:r>
+        <w:t>os</w:t>
+      </w:r>
+      <w:proofErr w:type="spellEnd"/>
+      <w:r>
+        <w:t>/</w:t>
+      </w:r>
+      <w:proofErr w:type="spellStart"/>
+      <w:r>
+        <w:t>jessos.c</w:t>
+      </w:r>
+      <w:proofErr w:type="spellEnd"/>
+      <w:r>
+        <w:t>: _WIN32...</w:t>
+      </w:r>
+    </w:p>
+    <w:p>
+      <w:pPr>
+        <w:pStyle w:val="a3"/>
       </w:pPr>
       <w:r>
         <w:t>14/20 files checked 72% done</w:t>
@@ -1081,23 +2105,41 @@
     </w:p>
     <w:p>
       <w:pPr>
-        <w:pStyle w:val="ListParagraph"/>
-      </w:pPr>
-      <w:r>
-        <w:t>Checking pro/binary.c ...</w:t>
-      </w:r>
-    </w:p>
-    <w:p>
-      <w:pPr>
-        <w:pStyle w:val="ListParagraph"/>
-      </w:pPr>
-      <w:r>
-        <w:t>Checking pro/binary.c: JESS_PROTO_H...</w:t>
-      </w:r>
-    </w:p>
-    <w:p>
-      <w:pPr>
-        <w:pStyle w:val="ListParagraph"/>
+        <w:pStyle w:val="a3"/>
+      </w:pPr>
+      <w:r>
+        <w:t>Checking pro/</w:t>
+      </w:r>
+      <w:proofErr w:type="spellStart"/>
+      <w:proofErr w:type="gramStart"/>
+      <w:r>
+        <w:t>binary.c</w:t>
+      </w:r>
+      <w:proofErr w:type="spellEnd"/>
+      <w:r>
+        <w:t xml:space="preserve"> ...</w:t>
+      </w:r>
+      <w:proofErr w:type="gramEnd"/>
+    </w:p>
+    <w:p>
+      <w:pPr>
+        <w:pStyle w:val="a3"/>
+      </w:pPr>
+      <w:r>
+        <w:t>Checking pro/</w:t>
+      </w:r>
+      <w:proofErr w:type="spellStart"/>
+      <w:r>
+        <w:t>binary.c</w:t>
+      </w:r>
+      <w:proofErr w:type="spellEnd"/>
+      <w:r>
+        <w:t>: JESS_PROTO_H...</w:t>
+      </w:r>
+    </w:p>
+    <w:p>
+      <w:pPr>
+        <w:pStyle w:val="a3"/>
       </w:pPr>
       <w:r>
         <w:t>15/20 files checked 72% done</w:t>
@@ -1105,23 +2147,41 @@
     </w:p>
     <w:p>
       <w:pPr>
-        <w:pStyle w:val="ListParagraph"/>
-      </w:pPr>
-      <w:r>
-        <w:t>Checking pro/jesspro.c ...</w:t>
-      </w:r>
-    </w:p>
-    <w:p>
-      <w:pPr>
-        <w:pStyle w:val="ListParagraph"/>
-      </w:pPr>
-      <w:r>
-        <w:t>Checking pro/jesspro.c: JESS_PROTO_H...</w:t>
-      </w:r>
-    </w:p>
-    <w:p>
-      <w:pPr>
-        <w:pStyle w:val="ListParagraph"/>
+        <w:pStyle w:val="a3"/>
+      </w:pPr>
+      <w:r>
+        <w:t>Checking pro/</w:t>
+      </w:r>
+      <w:proofErr w:type="spellStart"/>
+      <w:proofErr w:type="gramStart"/>
+      <w:r>
+        <w:t>jesspro.c</w:t>
+      </w:r>
+      <w:proofErr w:type="spellEnd"/>
+      <w:r>
+        <w:t xml:space="preserve"> ...</w:t>
+      </w:r>
+      <w:proofErr w:type="gramEnd"/>
+    </w:p>
+    <w:p>
+      <w:pPr>
+        <w:pStyle w:val="a3"/>
+      </w:pPr>
+      <w:r>
+        <w:t>Checking pro/</w:t>
+      </w:r>
+      <w:proofErr w:type="spellStart"/>
+      <w:r>
+        <w:t>jesspro.c</w:t>
+      </w:r>
+      <w:proofErr w:type="spellEnd"/>
+      <w:r>
+        <w:t>: JESS_PROTO_H...</w:t>
+      </w:r>
+    </w:p>
+    <w:p>
+      <w:pPr>
+        <w:pStyle w:val="a3"/>
       </w:pPr>
       <w:r>
         <w:t>16/20 files checked 80% done</w:t>
@@ -1129,23 +2189,41 @@
     </w:p>
     <w:p>
       <w:pPr>
-        <w:pStyle w:val="ListParagraph"/>
-      </w:pPr>
-      <w:r>
-        <w:t>Checking pro/manage.c ...</w:t>
-      </w:r>
-    </w:p>
-    <w:p>
-      <w:pPr>
-        <w:pStyle w:val="ListParagraph"/>
-      </w:pPr>
-      <w:r>
-        <w:t>Checking pro/manage.c: JESS_PROTO_H...</w:t>
-      </w:r>
-    </w:p>
-    <w:p>
-      <w:pPr>
-        <w:pStyle w:val="ListParagraph"/>
+        <w:pStyle w:val="a3"/>
+      </w:pPr>
+      <w:r>
+        <w:t>Checking pro/</w:t>
+      </w:r>
+      <w:proofErr w:type="spellStart"/>
+      <w:proofErr w:type="gramStart"/>
+      <w:r>
+        <w:t>manage.c</w:t>
+      </w:r>
+      <w:proofErr w:type="spellEnd"/>
+      <w:r>
+        <w:t xml:space="preserve"> ...</w:t>
+      </w:r>
+      <w:proofErr w:type="gramEnd"/>
+    </w:p>
+    <w:p>
+      <w:pPr>
+        <w:pStyle w:val="a3"/>
+      </w:pPr>
+      <w:r>
+        <w:t>Checking pro/</w:t>
+      </w:r>
+      <w:proofErr w:type="spellStart"/>
+      <w:r>
+        <w:t>manage.c</w:t>
+      </w:r>
+      <w:proofErr w:type="spellEnd"/>
+      <w:r>
+        <w:t>: JESS_PROTO_H...</w:t>
+      </w:r>
+    </w:p>
+    <w:p>
+      <w:pPr>
+        <w:pStyle w:val="a3"/>
       </w:pPr>
       <w:r>
         <w:t>17/20 files checked 81% done</w:t>
@@ -1153,23 +2231,41 @@
     </w:p>
     <w:p>
       <w:pPr>
-        <w:pStyle w:val="ListParagraph"/>
-      </w:pPr>
-      <w:r>
-        <w:t>Checking pro/variable.c ...</w:t>
-      </w:r>
-    </w:p>
-    <w:p>
-      <w:pPr>
-        <w:pStyle w:val="ListParagraph"/>
-      </w:pPr>
-      <w:r>
-        <w:t>Checking pro/variable.c: JESS_PROTO_H...</w:t>
-      </w:r>
-    </w:p>
-    <w:p>
-      <w:pPr>
-        <w:pStyle w:val="ListParagraph"/>
+        <w:pStyle w:val="a3"/>
+      </w:pPr>
+      <w:r>
+        <w:t>Checking pro/</w:t>
+      </w:r>
+      <w:proofErr w:type="spellStart"/>
+      <w:proofErr w:type="gramStart"/>
+      <w:r>
+        <w:t>variable.c</w:t>
+      </w:r>
+      <w:proofErr w:type="spellEnd"/>
+      <w:r>
+        <w:t xml:space="preserve"> ...</w:t>
+      </w:r>
+      <w:proofErr w:type="gramEnd"/>
+    </w:p>
+    <w:p>
+      <w:pPr>
+        <w:pStyle w:val="a3"/>
+      </w:pPr>
+      <w:r>
+        <w:t>Checking pro/</w:t>
+      </w:r>
+      <w:proofErr w:type="spellStart"/>
+      <w:r>
+        <w:t>variable.c</w:t>
+      </w:r>
+      <w:proofErr w:type="spellEnd"/>
+      <w:r>
+        <w:t>: JESS_PROTO_H...</w:t>
+      </w:r>
+    </w:p>
+    <w:p>
+      <w:pPr>
+        <w:pStyle w:val="a3"/>
       </w:pPr>
       <w:r>
         <w:t>18/20 files checked 84% done</w:t>
@@ -1177,63 +2273,145 @@
     </w:p>
     <w:p>
       <w:pPr>
-        <w:pStyle w:val="ListParagraph"/>
-      </w:pPr>
-      <w:r>
-        <w:t>Checking runtime/request.c ...</w:t>
-      </w:r>
-    </w:p>
-    <w:p>
-      <w:pPr>
-        <w:pStyle w:val="ListParagraph"/>
-      </w:pPr>
-      <w:r>
-        <w:t>Checking runtime/request.c: JESSRT_REQUESTER_H...</w:t>
-      </w:r>
-    </w:p>
-    <w:p>
-      <w:pPr>
-        <w:pStyle w:val="ListParagraph"/>
-      </w:pPr>
-      <w:r>
-        <w:t>Checking runtime/request.c: JSONIFY_ESCAPE_H...</w:t>
-      </w:r>
-    </w:p>
-    <w:p>
-      <w:pPr>
-        <w:pStyle w:val="ListParagraph"/>
-      </w:pPr>
-      <w:r>
-        <w:t>Checking runtime/request.c: JSONIFY_ESCAPE_H;_UNIT_TEST...</w:t>
-      </w:r>
-    </w:p>
-    <w:p>
-      <w:pPr>
-        <w:pStyle w:val="ListParagraph"/>
-      </w:pPr>
-      <w:r>
-        <w:t>Checking runtime/request.c: JSONIFY_ESCAPE_H;_UNIT_TEST;_WIN32...</w:t>
-      </w:r>
-    </w:p>
-    <w:p>
-      <w:pPr>
-        <w:pStyle w:val="ListParagraph"/>
-      </w:pPr>
-      <w:r>
-        <w:t>Checking runtime/request.c: JSONIFY_ESCAPE_H;_WIN32...</w:t>
-      </w:r>
-    </w:p>
-    <w:p>
-      <w:pPr>
-        <w:pStyle w:val="ListParagraph"/>
-      </w:pPr>
-      <w:r>
-        <w:t>Checking runtime/request.c: _UNIT_TEST...</w:t>
-      </w:r>
-    </w:p>
-    <w:p>
-      <w:pPr>
-        <w:pStyle w:val="ListParagraph"/>
+        <w:pStyle w:val="a3"/>
+      </w:pPr>
+      <w:r>
+        <w:t>Checking runtime/</w:t>
+      </w:r>
+      <w:proofErr w:type="spellStart"/>
+      <w:proofErr w:type="gramStart"/>
+      <w:r>
+        <w:t>request.c</w:t>
+      </w:r>
+      <w:proofErr w:type="spellEnd"/>
+      <w:r>
+        <w:t xml:space="preserve"> ...</w:t>
+      </w:r>
+      <w:proofErr w:type="gramEnd"/>
+    </w:p>
+    <w:p>
+      <w:pPr>
+        <w:pStyle w:val="a3"/>
+      </w:pPr>
+      <w:r>
+        <w:t>Checking runtime/</w:t>
+      </w:r>
+      <w:proofErr w:type="spellStart"/>
+      <w:r>
+        <w:t>request.c</w:t>
+      </w:r>
+      <w:proofErr w:type="spellEnd"/>
+      <w:r>
+        <w:t>: JESSRT_REQUESTER_H...</w:t>
+      </w:r>
+    </w:p>
+    <w:p>
+      <w:pPr>
+        <w:pStyle w:val="a3"/>
+      </w:pPr>
+      <w:r>
+        <w:t>Checking runtime/</w:t>
+      </w:r>
+      <w:proofErr w:type="spellStart"/>
+      <w:r>
+        <w:t>request.c</w:t>
+      </w:r>
+      <w:proofErr w:type="spellEnd"/>
+      <w:r>
+        <w:t>: JSONIFY_ESCAPE_H...</w:t>
+      </w:r>
+    </w:p>
+    <w:p>
+      <w:pPr>
+        <w:pStyle w:val="a3"/>
+      </w:pPr>
+      <w:r>
+        <w:t>Checking runtime/</w:t>
+      </w:r>
+      <w:proofErr w:type="spellStart"/>
+      <w:r>
+        <w:t>request.c</w:t>
+      </w:r>
+      <w:proofErr w:type="spellEnd"/>
+      <w:r>
+        <w:t>: JSONIFY_ESCAPE_H</w:t>
+      </w:r>
+      <w:proofErr w:type="gramStart"/>
+      <w:r>
+        <w:t>;_</w:t>
+      </w:r>
+      <w:proofErr w:type="gramEnd"/>
+      <w:r>
+        <w:t>UNIT_TEST...</w:t>
+      </w:r>
+    </w:p>
+    <w:p>
+      <w:pPr>
+        <w:pStyle w:val="a3"/>
+      </w:pPr>
+      <w:r>
+        <w:t>Checking runtime/</w:t>
+      </w:r>
+      <w:proofErr w:type="spellStart"/>
+      <w:r>
+        <w:t>request.c</w:t>
+      </w:r>
+      <w:proofErr w:type="spellEnd"/>
+      <w:r>
+        <w:t>: JSONIFY_ESCAPE_H</w:t>
+      </w:r>
+      <w:proofErr w:type="gramStart"/>
+      <w:r>
+        <w:t>;_</w:t>
+      </w:r>
+      <w:proofErr w:type="gramEnd"/>
+      <w:r>
+        <w:t>UNIT_TEST;_WIN32...</w:t>
+      </w:r>
+    </w:p>
+    <w:p>
+      <w:pPr>
+        <w:pStyle w:val="a3"/>
+      </w:pPr>
+      <w:r>
+        <w:t>Checking runtime/</w:t>
+      </w:r>
+      <w:proofErr w:type="spellStart"/>
+      <w:r>
+        <w:t>request.c</w:t>
+      </w:r>
+      <w:proofErr w:type="spellEnd"/>
+      <w:r>
+        <w:t>: JSONIFY_ESCAPE_H</w:t>
+      </w:r>
+      <w:proofErr w:type="gramStart"/>
+      <w:r>
+        <w:t>;_</w:t>
+      </w:r>
+      <w:proofErr w:type="gramEnd"/>
+      <w:r>
+        <w:t>WIN32...</w:t>
+      </w:r>
+    </w:p>
+    <w:p>
+      <w:pPr>
+        <w:pStyle w:val="a3"/>
+      </w:pPr>
+      <w:r>
+        <w:t>Checking runtime/</w:t>
+      </w:r>
+      <w:proofErr w:type="spellStart"/>
+      <w:r>
+        <w:t>request.c</w:t>
+      </w:r>
+      <w:proofErr w:type="spellEnd"/>
+      <w:r>
+        <w:t>: _UNIT_TEST...</w:t>
+      </w:r>
+    </w:p>
+    <w:p>
+      <w:pPr>
+        <w:pStyle w:val="a3"/>
       </w:pPr>
       <w:r>
         <w:t>19/20 files checked 87% done</w:t>
@@ -1241,63 +2419,145 @@
     </w:p>
     <w:p>
       <w:pPr>
-        <w:pStyle w:val="ListParagraph"/>
-      </w:pPr>
-      <w:r>
-        <w:t>Checking runtime/runtime.c ...</w:t>
-      </w:r>
-    </w:p>
-    <w:p>
-      <w:pPr>
-        <w:pStyle w:val="ListParagraph"/>
-      </w:pPr>
-      <w:r>
-        <w:t>Checking runtime/runtime.c: JESSRT_REQUESTER_H...</w:t>
-      </w:r>
-    </w:p>
-    <w:p>
-      <w:pPr>
-        <w:pStyle w:val="ListParagraph"/>
-      </w:pPr>
-      <w:r>
-        <w:t>Checking runtime/runtime.c: JSONIFY_ESCAPE_H...</w:t>
-      </w:r>
-    </w:p>
-    <w:p>
-      <w:pPr>
-        <w:pStyle w:val="ListParagraph"/>
-      </w:pPr>
-      <w:r>
-        <w:t>Checking runtime/runtime.c: JSONIFY_ESCAPE_H;_UNIT_TEST...</w:t>
-      </w:r>
-    </w:p>
-    <w:p>
-      <w:pPr>
-        <w:pStyle w:val="ListParagraph"/>
-      </w:pPr>
-      <w:r>
-        <w:t>Checking runtime/runtime.c: JSONIFY_ESCAPE_H;_UNIT_TEST;_WIN32...</w:t>
-      </w:r>
-    </w:p>
-    <w:p>
-      <w:pPr>
-        <w:pStyle w:val="ListParagraph"/>
-      </w:pPr>
-      <w:r>
-        <w:t>Checking runtime/runtime.c: JSONIFY_ESCAPE_H;_WIN32...</w:t>
-      </w:r>
-    </w:p>
-    <w:p>
-      <w:pPr>
-        <w:pStyle w:val="ListParagraph"/>
-      </w:pPr>
-      <w:r>
-        <w:t>Checking runtime/runtime.c: _WIN32...</w:t>
-      </w:r>
-    </w:p>
-    <w:p>
-      <w:pPr>
-        <w:pStyle w:val="ListParagraph"/>
+        <w:pStyle w:val="a3"/>
+      </w:pPr>
+      <w:r>
+        <w:t>Checking runtime/</w:t>
+      </w:r>
+      <w:proofErr w:type="spellStart"/>
+      <w:proofErr w:type="gramStart"/>
+      <w:r>
+        <w:t>runtime.c</w:t>
+      </w:r>
+      <w:proofErr w:type="spellEnd"/>
+      <w:r>
+        <w:t xml:space="preserve"> ...</w:t>
+      </w:r>
+      <w:proofErr w:type="gramEnd"/>
+    </w:p>
+    <w:p>
+      <w:pPr>
+        <w:pStyle w:val="a3"/>
+      </w:pPr>
+      <w:r>
+        <w:t>Checking runtime/</w:t>
+      </w:r>
+      <w:proofErr w:type="spellStart"/>
+      <w:r>
+        <w:t>runtime.c</w:t>
+      </w:r>
+      <w:proofErr w:type="spellEnd"/>
+      <w:r>
+        <w:t>: JESSRT_REQUESTER_H...</w:t>
+      </w:r>
+    </w:p>
+    <w:p>
+      <w:pPr>
+        <w:pStyle w:val="a3"/>
+      </w:pPr>
+      <w:r>
+        <w:t>Checking runtime/</w:t>
+      </w:r>
+      <w:proofErr w:type="spellStart"/>
+      <w:r>
+        <w:t>runtime.c</w:t>
+      </w:r>
+      <w:proofErr w:type="spellEnd"/>
+      <w:r>
+        <w:t>: JSONIFY_ESCAPE_H...</w:t>
+      </w:r>
+    </w:p>
+    <w:p>
+      <w:pPr>
+        <w:pStyle w:val="a3"/>
+      </w:pPr>
+      <w:r>
+        <w:t>Checking runtime/</w:t>
+      </w:r>
+      <w:proofErr w:type="spellStart"/>
+      <w:r>
+        <w:t>runtime.c</w:t>
+      </w:r>
+      <w:proofErr w:type="spellEnd"/>
+      <w:r>
+        <w:t>: JSONIFY_ESCAPE_H</w:t>
+      </w:r>
+      <w:proofErr w:type="gramStart"/>
+      <w:r>
+        <w:t>;_</w:t>
+      </w:r>
+      <w:proofErr w:type="gramEnd"/>
+      <w:r>
+        <w:t>UNIT_TEST...</w:t>
+      </w:r>
+    </w:p>
+    <w:p>
+      <w:pPr>
+        <w:pStyle w:val="a3"/>
+      </w:pPr>
+      <w:r>
+        <w:t>Checking runtime/</w:t>
+      </w:r>
+      <w:proofErr w:type="spellStart"/>
+      <w:r>
+        <w:t>runtime.c</w:t>
+      </w:r>
+      <w:proofErr w:type="spellEnd"/>
+      <w:r>
+        <w:t>: JSONIFY_ESCAPE_H</w:t>
+      </w:r>
+      <w:proofErr w:type="gramStart"/>
+      <w:r>
+        <w:t>;_</w:t>
+      </w:r>
+      <w:proofErr w:type="gramEnd"/>
+      <w:r>
+        <w:t>UNIT_TEST;_WIN32...</w:t>
+      </w:r>
+    </w:p>
+    <w:p>
+      <w:pPr>
+        <w:pStyle w:val="a3"/>
+      </w:pPr>
+      <w:r>
+        <w:t>Checking runtime/</w:t>
+      </w:r>
+      <w:proofErr w:type="spellStart"/>
+      <w:r>
+        <w:t>runtime.c</w:t>
+      </w:r>
+      <w:proofErr w:type="spellEnd"/>
+      <w:r>
+        <w:t>: JSONIFY_ESCAPE_H</w:t>
+      </w:r>
+      <w:proofErr w:type="gramStart"/>
+      <w:r>
+        <w:t>;_</w:t>
+      </w:r>
+      <w:proofErr w:type="gramEnd"/>
+      <w:r>
+        <w:t>WIN32...</w:t>
+      </w:r>
+    </w:p>
+    <w:p>
+      <w:pPr>
+        <w:pStyle w:val="a3"/>
+      </w:pPr>
+      <w:r>
+        <w:t>Checking runtime/</w:t>
+      </w:r>
+      <w:proofErr w:type="spellStart"/>
+      <w:r>
+        <w:t>runtime.c</w:t>
+      </w:r>
+      <w:proofErr w:type="spellEnd"/>
+      <w:r>
+        <w:t>: _WIN32...</w:t>
+      </w:r>
+    </w:p>
+    <w:p>
+      <w:pPr>
+        <w:pStyle w:val="a3"/>
       </w:pPr>
       <w:r>
         <w:t>20/20 files checked 100% done</w:t>
@@ -1305,7 +2565,7 @@
     </w:p>
     <w:p>
       <w:pPr>
-        <w:pStyle w:val="ListParagraph"/>
+        <w:pStyle w:val="a3"/>
         <w:numPr>
           <w:ilvl w:val="0"/>
           <w:numId w:val="1"/>
@@ -1320,40 +2580,40 @@
     </w:p>
     <w:p>
       <w:pPr>
-        <w:pStyle w:val="ListParagraph"/>
+        <w:pStyle w:val="a3"/>
+      </w:pPr>
+      <w:r>
+        <w:t>Read x20</w:t>
+      </w:r>
+    </w:p>
+    <w:p>
+      <w:pPr>
+        <w:pStyle w:val="a3"/>
+      </w:pPr>
+      <w:r>
+        <w:t>Write x20</w:t>
+      </w:r>
+    </w:p>
+    <w:p>
+      <w:pPr>
+        <w:pStyle w:val="a3"/>
+      </w:pPr>
+      <w:r>
+        <w:t>Scope x5</w:t>
+      </w:r>
+    </w:p>
+    <w:p>
+      <w:pPr>
+        <w:pStyle w:val="a3"/>
       </w:pPr>
       <w:r>
         <w:lastRenderedPageBreak/>
-        <w:t>Read x20</w:t>
-      </w:r>
-    </w:p>
-    <w:p>
-      <w:pPr>
-        <w:pStyle w:val="ListParagraph"/>
-      </w:pPr>
-      <w:r>
-        <w:t>Write x20</w:t>
-      </w:r>
-    </w:p>
-    <w:p>
-      <w:pPr>
-        <w:pStyle w:val="ListParagraph"/>
-      </w:pPr>
-      <w:r>
-        <w:t>Scope x5</w:t>
-      </w:r>
-    </w:p>
-    <w:p>
-      <w:pPr>
-        <w:pStyle w:val="ListParagraph"/>
-      </w:pPr>
-      <w:r>
         <w:t>File x5</w:t>
       </w:r>
     </w:p>
     <w:p>
       <w:pPr>
-        <w:pStyle w:val="ListParagraph"/>
+        <w:pStyle w:val="a3"/>
       </w:pPr>
       <w:r>
         <w:t>Contain x10</w:t>
@@ -1361,7 +2621,7 @@
     </w:p>
     <w:p>
       <w:pPr>
-        <w:pStyle w:val="ListParagraph"/>
+        <w:pStyle w:val="a3"/>
         <w:numPr>
           <w:ilvl w:val="0"/>
           <w:numId w:val="1"/>
@@ -1385,22 +2645,29 @@
     </w:p>
     <w:p>
       <w:pPr>
-        <w:pStyle w:val="ListParagraph"/>
-      </w:pPr>
+        <w:pStyle w:val="a3"/>
+      </w:pPr>
+      <w:proofErr w:type="gramStart"/>
       <w:r>
         <w:t>5c6616e3f8e7faf2679bc1571470382c  jess.arm32</w:t>
       </w:r>
-    </w:p>
-    <w:p>
-      <w:pPr>
-        <w:pStyle w:val="ListParagraph"/>
+      <w:proofErr w:type="gramEnd"/>
+    </w:p>
+    <w:p>
+      <w:pPr>
+        <w:pStyle w:val="a3"/>
         <w:numPr>
           <w:ilvl w:val="0"/>
           <w:numId w:val="1"/>
         </w:numPr>
       </w:pPr>
-      <w:r>
-        <w:t xml:space="preserve">Git </w:t>
+      <w:proofErr w:type="spellStart"/>
+      <w:r>
+        <w:t>Git</w:t>
+      </w:r>
+      <w:proofErr w:type="spellEnd"/>
+      <w:r>
+        <w:t xml:space="preserve"> </w:t>
       </w:r>
       <w:r>
         <w:t>T</w:t>
@@ -1411,10 +2678,7 @@
     </w:p>
     <w:p>
       <w:pPr>
-        <w:pStyle w:val="ListParagraph"/>
-        <w:rPr>
-          <w:rFonts w:hint="eastAsia"/>
-        </w:rPr>
+        <w:pStyle w:val="a3"/>
       </w:pPr>
       <w:r>
         <w:t>1.5.2</w:t>
@@ -1431,7 +2695,7 @@
 </file>
 
 <file path=word/numbering.xml><?xml version="1.0" encoding="utf-8"?>
-<w:numbering xmlns:wpc="http://schemas.microsoft.com/office/word/2010/wordprocessingCanvas" xmlns:cx="http://schemas.microsoft.com/office/drawing/2014/chartex" xmlns:cx1="http://schemas.microsoft.com/office/drawing/2015/9/8/chartex" xmlns:cx2="http://schemas.microsoft.com/office/drawing/2015/10/21/chartex" xmlns:cx3="http://schemas.microsoft.com/office/drawing/2016/5/9/chartex" xmlns:cx4="http://schemas.microsoft.com/office/drawing/2016/5/10/chartex" xmlns:cx5="http://schemas.microsoft.com/office/drawing/2016/5/11/chartex" xmlns:cx6="http://schemas.microsoft.com/office/drawing/2016/5/12/chartex" xmlns:cx7="http://schemas.microsoft.com/office/drawing/2016/5/13/chartex" xmlns:cx8="http://schemas.microsoft.com/office/drawing/2016/5/14/chartex" xmlns:mc="http://schemas.openxmlformats.org/markup-compatibility/2006" xmlns:aink="http://schemas.microsoft.com/office/drawing/2016/ink" xmlns:am3d="http://schemas.microsoft.com/office/drawing/2017/model3d" xmlns:o="urn:schemas-microsoft-com:office:office" xmlns:r="http://schemas.openxmlformats.org/officeDocument/2006/relationships" xmlns:m="http://schemas.openxmlformats.org/officeDocument/2006/math" xmlns:v="urn:schemas-microsoft-com:vml" xmlns:wp14="http://schemas.microsoft.com/office/word/2010/wordprocessingDrawing" xmlns:wp="http://schemas.openxmlformats.org/drawingml/2006/wordprocessingDrawing" xmlns:w10="urn:schemas-microsoft-com:office:word" xmlns:w="http://schemas.openxmlformats.org/wordprocessingml/2006/main" xmlns:w14="http://schemas.microsoft.com/office/word/2010/wordml" xmlns:w15="http://schemas.microsoft.com/office/word/2012/wordml" xmlns:w16cex="http://schemas.microsoft.com/office/word/2018/wordml/cex" xmlns:w16cid="http://schemas.microsoft.com/office/word/2016/wordml/cid" xmlns:w16="http://schemas.microsoft.com/office/word/2018/wordml" xmlns:w16se="http://schemas.microsoft.com/office/word/2015/wordml/symex" xmlns:wpg="http://schemas.microsoft.com/office/word/2010/wordprocessingGroup" xmlns:wpi="http://schemas.microsoft.com/office/word/2010/wordprocessingInk" xmlns:wne="http://schemas.microsoft.com/office/word/2006/wordml" xmlns:wps="http://schemas.microsoft.com/office/word/2010/wordprocessingShape" mc:Ignorable="w14 w15 w16se w16cid w16 w16cex wp14">
+<w:numbering xmlns:wpc="http://schemas.microsoft.com/office/word/2010/wordprocessingCanvas" xmlns:cx="http://schemas.microsoft.com/office/drawing/2014/chartex" xmlns:cx1="http://schemas.microsoft.com/office/drawing/2015/9/8/chartex" xmlns:mc="http://schemas.openxmlformats.org/markup-compatibility/2006" xmlns:o="urn:schemas-microsoft-com:office:office" xmlns:r="http://schemas.openxmlformats.org/officeDocument/2006/relationships" xmlns:m="http://schemas.openxmlformats.org/officeDocument/2006/math" xmlns:v="urn:schemas-microsoft-com:vml" xmlns:wp14="http://schemas.microsoft.com/office/word/2010/wordprocessingDrawing" xmlns:wp="http://schemas.openxmlformats.org/drawingml/2006/wordprocessingDrawing" xmlns:w10="urn:schemas-microsoft-com:office:word" xmlns:w="http://schemas.openxmlformats.org/wordprocessingml/2006/main" xmlns:w14="http://schemas.microsoft.com/office/word/2010/wordml" xmlns:w15="http://schemas.microsoft.com/office/word/2012/wordml" xmlns:w16se="http://schemas.microsoft.com/office/word/2015/wordml/symex" xmlns:wpg="http://schemas.microsoft.com/office/word/2010/wordprocessingGroup" xmlns:wpi="http://schemas.microsoft.com/office/word/2010/wordprocessingInk" xmlns:wne="http://schemas.microsoft.com/office/word/2006/wordml" xmlns:wps="http://schemas.microsoft.com/office/word/2010/wordprocessingShape" mc:Ignorable="w14 w15 w16se wp14">
   <w:abstractNum w:abstractNumId="0" w15:restartNumberingAfterBreak="0">
     <w:nsid w:val="6AB022DE"/>
     <w:multiLevelType w:val="multilevel"/>
@@ -1560,7 +2824,7 @@
 </file>
 
 <file path=word/styles.xml><?xml version="1.0" encoding="utf-8"?>
-<w:styles xmlns:mc="http://schemas.openxmlformats.org/markup-compatibility/2006" xmlns:r="http://schemas.openxmlformats.org/officeDocument/2006/relationships" xmlns:w="http://schemas.openxmlformats.org/wordprocessingml/2006/main" xmlns:w14="http://schemas.microsoft.com/office/word/2010/wordml" xmlns:w15="http://schemas.microsoft.com/office/word/2012/wordml" xmlns:w16cex="http://schemas.microsoft.com/office/word/2018/wordml/cex" xmlns:w16cid="http://schemas.microsoft.com/office/word/2016/wordml/cid" xmlns:w16="http://schemas.microsoft.com/office/word/2018/wordml" xmlns:w16se="http://schemas.microsoft.com/office/word/2015/wordml/symex" mc:Ignorable="w14 w15 w16se w16cid w16 w16cex">
+<w:styles xmlns:mc="http://schemas.openxmlformats.org/markup-compatibility/2006" xmlns:r="http://schemas.openxmlformats.org/officeDocument/2006/relationships" xmlns:w="http://schemas.openxmlformats.org/wordprocessingml/2006/main" xmlns:w14="http://schemas.microsoft.com/office/word/2010/wordml" xmlns:w15="http://schemas.microsoft.com/office/word/2012/wordml" xmlns:w16se="http://schemas.microsoft.com/office/word/2015/wordml/symex" mc:Ignorable="w14 w15 w16se">
   <w:docDefaults>
     <w:rPrDefault>
       <w:rPr>
@@ -1576,7 +2840,7 @@
       </w:pPr>
     </w:pPrDefault>
   </w:docDefaults>
-  <w:latentStyles w:defLockedState="0" w:defUIPriority="99" w:defSemiHidden="0" w:defUnhideWhenUsed="0" w:defQFormat="0" w:count="376">
+  <w:latentStyles w:defLockedState="0" w:defUIPriority="99" w:defSemiHidden="0" w:defUnhideWhenUsed="0" w:defQFormat="0" w:count="371">
     <w:lsdException w:name="Normal" w:uiPriority="0" w:qFormat="1"/>
     <w:lsdException w:name="heading 1" w:uiPriority="9" w:qFormat="1"/>
     <w:lsdException w:name="heading 2" w:semiHidden="1" w:uiPriority="9" w:unhideWhenUsed="1" w:qFormat="1"/>
@@ -1948,23 +3212,18 @@
     <w:lsdException w:name="List Table 5 Dark Accent 6" w:uiPriority="50"/>
     <w:lsdException w:name="List Table 6 Colorful Accent 6" w:uiPriority="51"/>
     <w:lsdException w:name="List Table 7 Colorful Accent 6" w:uiPriority="52"/>
-    <w:lsdException w:name="Mention" w:semiHidden="1" w:unhideWhenUsed="1"/>
-    <w:lsdException w:name="Smart Hyperlink" w:semiHidden="1" w:unhideWhenUsed="1"/>
-    <w:lsdException w:name="Hashtag" w:semiHidden="1" w:unhideWhenUsed="1"/>
-    <w:lsdException w:name="Unresolved Mention" w:semiHidden="1" w:unhideWhenUsed="1"/>
-    <w:lsdException w:name="Smart Link" w:semiHidden="1" w:unhideWhenUsed="1"/>
   </w:latentStyles>
-  <w:style w:type="paragraph" w:default="1" w:styleId="Normal">
+  <w:style w:type="paragraph" w:default="1" w:styleId="a">
     <w:name w:val="Normal"/>
     <w:qFormat/>
   </w:style>
-  <w:style w:type="character" w:default="1" w:styleId="DefaultParagraphFont">
+  <w:style w:type="character" w:default="1" w:styleId="a0">
     <w:name w:val="Default Paragraph Font"/>
     <w:uiPriority w:val="1"/>
     <w:semiHidden/>
     <w:unhideWhenUsed/>
   </w:style>
-  <w:style w:type="table" w:default="1" w:styleId="TableNormal">
+  <w:style w:type="table" w:default="1" w:styleId="a1">
     <w:name w:val="Normal Table"/>
     <w:uiPriority w:val="99"/>
     <w:semiHidden/>
@@ -1979,15 +3238,15 @@
       </w:tblCellMar>
     </w:tblPr>
   </w:style>
-  <w:style w:type="numbering" w:default="1" w:styleId="NoList">
+  <w:style w:type="numbering" w:default="1" w:styleId="a2">
     <w:name w:val="No List"/>
     <w:uiPriority w:val="99"/>
     <w:semiHidden/>
     <w:unhideWhenUsed/>
   </w:style>
-  <w:style w:type="paragraph" w:styleId="ListParagraph">
+  <w:style w:type="paragraph" w:styleId="a3">
     <w:name w:val="List Paragraph"/>
-    <w:basedOn w:val="Normal"/>
+    <w:basedOn w:val="a"/>
     <w:uiPriority w:val="34"/>
     <w:qFormat/>
     <w:rsid w:val="00CE6966"/>

</xml_diff>